<commit_message>
Diccionario de datos añadido
</commit_message>
<xml_diff>
--- a/desarrollo/FRSIAAATR/Análisis/FRSIAAATR_DD.docx
+++ b/desarrollo/FRSIAAATR/Análisis/FRSIAAATR_DD.docx
@@ -442,6 +442,15 @@
     </w:p>
     <w:p>
       <w:pPr>
+        <w:sectPr>
+          <w:type w:val="nextPage"/>
+          <w:pgSz w:w="12240" w:h="15840"/>
+          <w:pgMar w:left="760" w:right="300" w:header="0" w:top="1440" w:footer="0" w:bottom="1440" w:gutter="0"/>
+          <w:pgNumType w:fmt="decimal"/>
+          <w:formProt w:val="false"/>
+          <w:textDirection w:val="lrTb"/>
+          <w:docGrid w:type="default" w:linePitch="100" w:charSpace="0"/>
+        </w:sectPr>
         <w:pStyle w:val="Normal"/>
         <w:widowControl/>
         <w:numPr>
@@ -453,36 +462,6 @@
       <w:r>
         <w:rPr/>
         <w:t>GARCIA MARTINEZ, Christian Arturo</w:t>
-      </w:r>
-    </w:p>
-    <w:p>
-      <w:pPr>
-        <w:pStyle w:val="Normal"/>
-        <w:tabs>
-          <w:tab w:val="left" w:pos="3795" w:leader="none"/>
-        </w:tabs>
-        <w:rPr/>
-      </w:pPr>
-      <w:r>
-        <w:rPr/>
-      </w:r>
-    </w:p>
-    <w:p>
-      <w:pPr>
-        <w:sectPr>
-          <w:type w:val="nextPage"/>
-          <w:pgSz w:w="12240" w:h="15840"/>
-          <w:pgMar w:left="760" w:right="300" w:header="0" w:top="1440" w:footer="0" w:bottom="1440" w:gutter="0"/>
-          <w:pgNumType w:fmt="decimal"/>
-          <w:formProt w:val="false"/>
-          <w:textDirection w:val="lrTb"/>
-          <w:docGrid w:type="default" w:linePitch="100" w:charSpace="0"/>
-        </w:sectPr>
-        <w:pStyle w:val="TOCHeading"/>
-        <w:rPr/>
-      </w:pPr>
-      <w:r>
-        <w:rPr/>
       </w:r>
     </w:p>
     <w:p>
@@ -753,7 +732,7 @@
                 <wp:positionV relativeFrom="paragraph">
                   <wp:posOffset>207645</wp:posOffset>
                 </wp:positionV>
-                <wp:extent cx="5982335" cy="19685"/>
+                <wp:extent cx="5983605" cy="20955"/>
                 <wp:effectExtent l="0" t="0" r="0" b="0"/>
                 <wp:wrapTopAndBottom/>
                 <wp:docPr id="3" name="Rectangle 6"/>
@@ -764,7 +743,7 @@
                       <wps:spPr>
                         <a:xfrm>
                           <a:off x="0" y="0"/>
-                          <a:ext cx="5981760" cy="19080"/>
+                          <a:ext cx="5982840" cy="20160"/>
                         </a:xfrm>
                         <a:prstGeom prst="rect">
                           <a:avLst/>
@@ -791,7 +770,7 @@
           </mc:Choice>
           <mc:Fallback>
             <w:pict>
-              <v:rect id="shape_0" ID="Rectangle 6" fillcolor="black" stroked="f" style="position:absolute;margin-left:70.6pt;margin-top:16.35pt;width:470.95pt;height:1.45pt;mso-position-horizontal-relative:page" wp14:anchorId="1621DCD5">
+              <v:rect id="shape_0" ID="Rectangle 6" fillcolor="black" stroked="f" style="position:absolute;margin-left:70.6pt;margin-top:16.35pt;width:471.05pt;height:1.55pt;mso-position-horizontal-relative:page" wp14:anchorId="1621DCD5">
                 <w10:wrap type="none"/>
                 <v:fill o:detectmouseclick="t" type="solid" color2="white"/>
                 <v:stroke color="#3465a4" joinstyle="round" endcap="flat"/>
@@ -937,7 +916,7 @@
                 <wp:positionV relativeFrom="paragraph">
                   <wp:posOffset>152400</wp:posOffset>
                 </wp:positionV>
-                <wp:extent cx="5979160" cy="7620"/>
+                <wp:extent cx="5980430" cy="8890"/>
                 <wp:effectExtent l="0" t="0" r="0" b="0"/>
                 <wp:wrapTopAndBottom/>
                 <wp:docPr id="4" name="Rectangle 5"/>
@@ -948,7 +927,7 @@
                       <wps:spPr>
                         <a:xfrm>
                           <a:off x="0" y="0"/>
-                          <a:ext cx="5978520" cy="6840"/>
+                          <a:ext cx="5979960" cy="8280"/>
                         </a:xfrm>
                         <a:prstGeom prst="rect">
                           <a:avLst/>
@@ -975,7 +954,7 @@
           </mc:Choice>
           <mc:Fallback>
             <w:pict>
-              <v:rect id="shape_0" ID="Rectangle 5" fillcolor="#4f81bc" stroked="f" style="position:absolute;margin-left:70.6pt;margin-top:12pt;width:470.7pt;height:0.5pt;mso-position-horizontal-relative:page" wp14:anchorId="2C21A322">
+              <v:rect id="shape_0" ID="Rectangle 5" fillcolor="#4f81bc" stroked="f" style="position:absolute;margin-left:70.6pt;margin-top:12pt;width:470.8pt;height:0.6pt;mso-position-horizontal-relative:page" wp14:anchorId="2C21A322">
                 <w10:wrap type="none"/>
                 <v:fill o:detectmouseclick="t" type="solid" color2="#b07e43"/>
                 <v:stroke color="#3465a4" joinstyle="round" endcap="flat"/>
@@ -1006,7 +985,7 @@
       <w:pPr>
         <w:pStyle w:val="Normal"/>
         <w:spacing w:before="84" w:after="0"/>
-        <w:ind w:right="1139" w:hanging="0"/>
+        <w:ind w:left="0" w:right="1139" w:hanging="0"/>
         <w:jc w:val="right"/>
         <w:rPr/>
       </w:pPr>
@@ -1071,7 +1050,7 @@
           <w:docGrid w:type="default" w:linePitch="100" w:charSpace="4096"/>
         </w:sectPr>
         <w:pStyle w:val="Normal"/>
-        <w:ind w:right="1137" w:hanging="0"/>
+        <w:ind w:left="0" w:right="1137" w:hanging="0"/>
         <w:jc w:val="right"/>
         <w:rPr>
           <w:b/>
@@ -1222,8 +1201,8 @@
       <w:tblGrid>
         <w:gridCol w:w="2304"/>
         <w:gridCol w:w="1153"/>
-        <w:gridCol w:w="2325"/>
-        <w:gridCol w:w="3724"/>
+        <w:gridCol w:w="2327"/>
+        <w:gridCol w:w="3722"/>
       </w:tblGrid>
       <w:tr>
         <w:trPr>
@@ -1299,7 +1278,7 @@
         </w:tc>
         <w:tc>
           <w:tcPr>
-            <w:tcW w:w="2325" w:type="dxa"/>
+            <w:tcW w:w="2327" w:type="dxa"/>
             <w:tcBorders>
               <w:top w:val="single" w:sz="6" w:space="0" w:color="000000"/>
               <w:left w:val="single" w:sz="6" w:space="0" w:color="000000"/>
@@ -1332,7 +1311,7 @@
         </w:tc>
         <w:tc>
           <w:tcPr>
-            <w:tcW w:w="3724" w:type="dxa"/>
+            <w:tcW w:w="3722" w:type="dxa"/>
             <w:tcBorders>
               <w:top w:val="single" w:sz="6" w:space="0" w:color="000000"/>
               <w:left w:val="single" w:sz="6" w:space="0" w:color="000000"/>
@@ -1465,7 +1444,7 @@
         </w:tc>
         <w:tc>
           <w:tcPr>
-            <w:tcW w:w="2325" w:type="dxa"/>
+            <w:tcW w:w="2327" w:type="dxa"/>
             <w:tcBorders>
               <w:top w:val="single" w:sz="6" w:space="0" w:color="000000"/>
               <w:left w:val="single" w:sz="6" w:space="0" w:color="000000"/>
@@ -1512,7 +1491,7 @@
         </w:tc>
         <w:tc>
           <w:tcPr>
-            <w:tcW w:w="3724" w:type="dxa"/>
+            <w:tcW w:w="3722" w:type="dxa"/>
             <w:tcBorders>
               <w:top w:val="single" w:sz="6" w:space="0" w:color="000000"/>
               <w:left w:val="single" w:sz="6" w:space="0" w:color="000000"/>
@@ -1547,12 +1526,14 @@
               <w:ind w:left="183" w:hanging="0"/>
               <w:rPr/>
             </w:pPr>
+            <w:bookmarkStart w:id="0" w:name="__DdeLink__11693_3612006831"/>
             <w:r>
               <w:rPr>
                 <w:sz w:val="24"/>
               </w:rPr>
               <w:t>-Montalvo Garcia Antony.</w:t>
             </w:r>
+            <w:bookmarkEnd w:id="0"/>
           </w:p>
         </w:tc>
       </w:tr>
@@ -1578,6 +1559,7 @@
               <w:pStyle w:val="TableParagraph"/>
               <w:spacing w:before="8" w:after="0"/>
               <w:ind w:left="0" w:hanging="0"/>
+              <w:jc w:val="center"/>
               <w:rPr>
                 <w:sz w:val="24"/>
               </w:rPr>
@@ -1586,6 +1568,7 @@
               <w:rPr>
                 <w:sz w:val="24"/>
               </w:rPr>
+              <w:t>10/07/2020</w:t>
             </w:r>
           </w:p>
         </w:tc>
@@ -1607,6 +1590,7 @@
               <w:pStyle w:val="TableParagraph"/>
               <w:spacing w:before="8" w:after="0"/>
               <w:ind w:left="0" w:hanging="0"/>
+              <w:jc w:val="center"/>
               <w:rPr>
                 <w:sz w:val="24"/>
               </w:rPr>
@@ -1615,12 +1599,13 @@
               <w:rPr>
                 <w:sz w:val="24"/>
               </w:rPr>
-            </w:r>
-          </w:p>
-        </w:tc>
-        <w:tc>
-          <w:tcPr>
-            <w:tcW w:w="2325" w:type="dxa"/>
+              <w:t>1.1</w:t>
+            </w:r>
+          </w:p>
+        </w:tc>
+        <w:tc>
+          <w:tcPr>
+            <w:tcW w:w="2327" w:type="dxa"/>
             <w:tcBorders>
               <w:top w:val="single" w:sz="6" w:space="0" w:color="000000"/>
               <w:left w:val="single" w:sz="6" w:space="0" w:color="000000"/>
@@ -1636,6 +1621,7 @@
               <w:pStyle w:val="TableParagraph"/>
               <w:spacing w:before="8" w:after="0"/>
               <w:ind w:left="0" w:hanging="0"/>
+              <w:jc w:val="left"/>
               <w:rPr>
                 <w:sz w:val="24"/>
               </w:rPr>
@@ -1644,12 +1630,13 @@
               <w:rPr>
                 <w:sz w:val="24"/>
               </w:rPr>
-            </w:r>
-          </w:p>
-        </w:tc>
-        <w:tc>
-          <w:tcPr>
-            <w:tcW w:w="3724" w:type="dxa"/>
+              <w:t>Actualización del documento</w:t>
+            </w:r>
+          </w:p>
+        </w:tc>
+        <w:tc>
+          <w:tcPr>
+            <w:tcW w:w="3722" w:type="dxa"/>
             <w:tcBorders>
               <w:top w:val="single" w:sz="6" w:space="0" w:color="000000"/>
               <w:left w:val="single" w:sz="6" w:space="0" w:color="000000"/>
@@ -1664,7 +1651,8 @@
             <w:pPr>
               <w:pStyle w:val="TableParagraph"/>
               <w:spacing w:before="1" w:after="0"/>
-              <w:ind w:left="0" w:hanging="0"/>
+              <w:ind w:left="183" w:hanging="0"/>
+              <w:jc w:val="left"/>
               <w:rPr>
                 <w:sz w:val="24"/>
               </w:rPr>
@@ -1673,6 +1661,23 @@
               <w:rPr>
                 <w:sz w:val="24"/>
               </w:rPr>
+            </w:r>
+          </w:p>
+          <w:p>
+            <w:pPr>
+              <w:pStyle w:val="TableParagraph"/>
+              <w:spacing w:before="1" w:after="0"/>
+              <w:ind w:left="183" w:hanging="0"/>
+              <w:jc w:val="left"/>
+              <w:rPr>
+                <w:sz w:val="24"/>
+              </w:rPr>
+            </w:pPr>
+            <w:r>
+              <w:rPr>
+                <w:sz w:val="24"/>
+              </w:rPr>
+              <w:t>-Montalvo Garcia Antony.</w:t>
             </w:r>
           </w:p>
         </w:tc>
@@ -1741,7 +1746,7 @@
         </w:tc>
         <w:tc>
           <w:tcPr>
-            <w:tcW w:w="2325" w:type="dxa"/>
+            <w:tcW w:w="2327" w:type="dxa"/>
             <w:tcBorders>
               <w:top w:val="single" w:sz="6" w:space="0" w:color="000000"/>
               <w:left w:val="single" w:sz="6" w:space="0" w:color="000000"/>
@@ -1770,7 +1775,7 @@
         </w:tc>
         <w:tc>
           <w:tcPr>
-            <w:tcW w:w="3724" w:type="dxa"/>
+            <w:tcW w:w="3722" w:type="dxa"/>
             <w:tcBorders>
               <w:top w:val="single" w:sz="6" w:space="0" w:color="000000"/>
               <w:left w:val="single" w:sz="6" w:space="0" w:color="000000"/>
@@ -1862,7 +1867,7 @@
         </w:tc>
         <w:tc>
           <w:tcPr>
-            <w:tcW w:w="2325" w:type="dxa"/>
+            <w:tcW w:w="2327" w:type="dxa"/>
             <w:tcBorders>
               <w:top w:val="single" w:sz="6" w:space="0" w:color="000000"/>
               <w:left w:val="single" w:sz="6" w:space="0" w:color="000000"/>
@@ -1891,7 +1896,7 @@
         </w:tc>
         <w:tc>
           <w:tcPr>
-            <w:tcW w:w="3724" w:type="dxa"/>
+            <w:tcW w:w="3722" w:type="dxa"/>
             <w:tcBorders>
               <w:top w:val="single" w:sz="6" w:space="0" w:color="000000"/>
               <w:left w:val="single" w:sz="6" w:space="0" w:color="000000"/>
@@ -2047,6 +2052,7 @@
         <w:rPr>
           <w:webHidden/>
           <w:rStyle w:val="IndexLink"/>
+          <w:vanish w:val="false"/>
         </w:rPr>
         <w:instrText> TOC \z \o "1-3" \u \h</w:instrText>
       </w:r>
@@ -2054,6 +2060,7 @@
         <w:rPr>
           <w:webHidden/>
           <w:rStyle w:val="IndexLink"/>
+          <w:vanish w:val="false"/>
         </w:rPr>
         <w:fldChar w:fldCharType="separate"/>
       </w:r>
@@ -2062,6 +2069,7 @@
           <w:rPr>
             <w:webHidden/>
             <w:rStyle w:val="IndexLink"/>
+            <w:vanish w:val="false"/>
           </w:rPr>
           <w:t>1. Introducción</w:t>
           <w:tab/>
@@ -2082,6 +2090,7 @@
           <w:rPr>
             <w:webHidden/>
             <w:rStyle w:val="IndexLink"/>
+            <w:vanish w:val="false"/>
           </w:rPr>
           <w:t>1.1. Alcance</w:t>
           <w:tab/>
@@ -2102,6 +2111,7 @@
           <w:rPr>
             <w:webHidden/>
             <w:rStyle w:val="IndexLink"/>
+            <w:vanish w:val="false"/>
           </w:rPr>
           <w:t>1.2. Objetivos</w:t>
           <w:tab/>
@@ -2122,6 +2132,7 @@
           <w:rPr>
             <w:webHidden/>
             <w:rStyle w:val="IndexLink"/>
+            <w:vanish w:val="false"/>
           </w:rPr>
           <w:t>2. Definición de la Arquitectura del Sistema</w:t>
           <w:tab/>
@@ -2142,6 +2153,7 @@
           <w:rPr>
             <w:webHidden/>
             <w:rStyle w:val="IndexLink"/>
+            <w:vanish w:val="false"/>
           </w:rPr>
           <w:t>2.1. Descripción de la Arquitectura del Sistema</w:t>
           <w:tab/>
@@ -2162,6 +2174,7 @@
           <w:rPr>
             <w:webHidden/>
             <w:rStyle w:val="IndexLink"/>
+            <w:vanish w:val="false"/>
           </w:rPr>
           <w:t>3. Diseño del Modelo de datos</w:t>
           <w:tab/>
@@ -2182,6 +2195,7 @@
           <w:rPr>
             <w:webHidden/>
             <w:rStyle w:val="IndexLink"/>
+            <w:vanish w:val="false"/>
           </w:rPr>
           <w:t>3.1. Diccionario de datos</w:t>
           <w:tab/>
@@ -2523,8 +2537,8 @@
         <w:ind w:left="1400" w:hanging="721"/>
         <w:rPr/>
       </w:pPr>
-      <w:bookmarkStart w:id="0" w:name="__RefHeading___Toc3793_3612006831"/>
-      <w:bookmarkEnd w:id="0"/>
+      <w:bookmarkStart w:id="1" w:name="__RefHeading___Toc3793_3612006831"/>
+      <w:bookmarkEnd w:id="1"/>
       <w:r>
         <w:rPr/>
         <w:t>Introducción</w:t>
@@ -2603,8 +2617,8 @@
         <w:spacing w:before="0" w:after="0"/>
         <w:rPr/>
       </w:pPr>
-      <w:bookmarkStart w:id="1" w:name="__RefHeading___Toc3850_3612006831"/>
-      <w:bookmarkEnd w:id="1"/>
+      <w:bookmarkStart w:id="2" w:name="__RefHeading___Toc3850_3612006831"/>
+      <w:bookmarkEnd w:id="2"/>
       <w:r>
         <w:rPr>
           <w:sz w:val="26"/>
@@ -2634,15 +2648,43 @@
         <w:spacing w:lineRule="auto" w:line="360" w:before="8" w:after="0"/>
         <w:ind w:left="1388" w:right="1115" w:hanging="0"/>
         <w:jc w:val="both"/>
-        <w:rPr>
-          <w:sz w:val="24"/>
-        </w:rPr>
+        <w:rPr/>
       </w:pPr>
       <w:r>
         <w:rPr>
           <w:sz w:val="24"/>
         </w:rPr>
-        <w:t>Realizar un sistema de control de seguridad que implementa algoritmos de reconocimiento facial, manteniendo un registro y enviando notificaciones siempre que este detecte a una persona. Además, permitirá a los habitantes ingresar a su hogar haciendo uso del reconocimiento facial y un pin numérico único por habitante.</w:t>
+        <w:t xml:space="preserve">Realizar un sistema de control </w:t>
+      </w:r>
+      <w:r>
+        <w:rPr>
+          <w:sz w:val="24"/>
+        </w:rPr>
+        <w:t>para la entrega de constancias de admisión del exámen de admisión de San Marcos, para la</w:t>
+      </w:r>
+      <w:r>
+        <w:rPr>
+          <w:sz w:val="24"/>
+        </w:rPr>
+        <w:t xml:space="preserve"> seguridad implementa algoritmos de reconocimiento facial, manteniendo un registro y enviando notificaciones siempre que este detecte a una persona </w:t>
+      </w:r>
+      <w:r>
+        <w:rPr>
+          <w:sz w:val="24"/>
+        </w:rPr>
+        <w:t>ingresar al sistema</w:t>
+      </w:r>
+      <w:r>
+        <w:rPr>
+          <w:sz w:val="24"/>
+        </w:rPr>
+        <w:t xml:space="preserve">. Además, permitirá a los </w:t>
+      </w:r>
+      <w:r>
+        <w:rPr>
+          <w:sz w:val="24"/>
+        </w:rPr>
+        <w:t>postulantes usar una plataforma segura para el trámite de sus constancias de ingreso dada la coyuntura actual que incentiva al uso de cualquier herramienta que evite generar grandes multitudes y agloramiento de personas en un solo lugar, usando su código de posulante y su DNI. Ádemas permitirá a los administradores generar las constancias de una forma no presencial y segura.</w:t>
       </w:r>
     </w:p>
     <w:p>
@@ -2687,8 +2729,8 @@
           <w:sz w:val="30"/>
         </w:rPr>
       </w:pPr>
-      <w:bookmarkStart w:id="2" w:name="__RefHeading___Toc5556_3612006831"/>
-      <w:bookmarkEnd w:id="2"/>
+      <w:bookmarkStart w:id="3" w:name="__RefHeading___Toc5556_3612006831"/>
+      <w:bookmarkEnd w:id="3"/>
       <w:r>
         <w:rPr>
           <w:sz w:val="26"/>
@@ -2873,62 +2915,6 @@
     </w:p>
     <w:p>
       <w:pPr>
-        <w:pStyle w:val="TextBody"/>
-        <w:spacing w:before="8" w:after="0"/>
-        <w:rPr>
-          <w:sz w:val="30"/>
-        </w:rPr>
-      </w:pPr>
-      <w:r>
-        <w:rPr>
-          <w:sz w:val="30"/>
-        </w:rPr>
-      </w:r>
-    </w:p>
-    <w:p>
-      <w:pPr>
-        <w:pStyle w:val="TextBody"/>
-        <w:spacing w:before="8" w:after="0"/>
-        <w:rPr>
-          <w:sz w:val="30"/>
-        </w:rPr>
-      </w:pPr>
-      <w:r>
-        <w:rPr>
-          <w:sz w:val="30"/>
-        </w:rPr>
-      </w:r>
-    </w:p>
-    <w:p>
-      <w:pPr>
-        <w:pStyle w:val="TextBody"/>
-        <w:spacing w:before="8" w:after="0"/>
-        <w:rPr>
-          <w:sz w:val="30"/>
-        </w:rPr>
-      </w:pPr>
-      <w:r>
-        <w:rPr>
-          <w:sz w:val="30"/>
-        </w:rPr>
-      </w:r>
-    </w:p>
-    <w:p>
-      <w:pPr>
-        <w:pStyle w:val="TextBody"/>
-        <w:spacing w:before="8" w:after="0"/>
-        <w:rPr>
-          <w:sz w:val="30"/>
-        </w:rPr>
-      </w:pPr>
-      <w:r>
-        <w:rPr>
-          <w:sz w:val="30"/>
-        </w:rPr>
-      </w:r>
-    </w:p>
-    <w:p>
-      <w:pPr>
         <w:pStyle w:val="Heading1"/>
         <w:numPr>
           <w:ilvl w:val="0"/>
@@ -2942,10 +2928,10 @@
         <w:ind w:left="1400" w:hanging="721"/>
         <w:rPr/>
       </w:pPr>
-      <w:bookmarkStart w:id="3" w:name="__RefHeading___Toc3795_3612006831"/>
-      <w:bookmarkStart w:id="4" w:name="_bookmark1"/>
-      <w:bookmarkEnd w:id="3"/>
+      <w:bookmarkStart w:id="4" w:name="__RefHeading___Toc3795_3612006831"/>
+      <w:bookmarkStart w:id="5" w:name="_bookmark1"/>
       <w:bookmarkEnd w:id="4"/>
+      <w:bookmarkEnd w:id="5"/>
       <w:r>
         <w:rPr/>
         <w:t>Definición de la Arquitectura del Sistema</w:t>
@@ -3111,8 +3097,8 @@
         <w:ind w:left="1107" w:hanging="0"/>
         <w:rPr/>
       </w:pPr>
-      <w:bookmarkStart w:id="5" w:name="__RefHeading___Toc3850_36120068311"/>
-      <w:bookmarkEnd w:id="5"/>
+      <w:bookmarkStart w:id="6" w:name="__RefHeading___Toc3850_36120068311"/>
+      <w:bookmarkEnd w:id="6"/>
       <w:r>
         <w:rPr>
           <w:sz w:val="26"/>
@@ -3122,20 +3108,181 @@
     </w:p>
     <w:p>
       <w:pPr>
+        <w:pStyle w:val="Heading2"/>
+        <w:tabs>
+          <w:tab w:val="left" w:pos="1650" w:leader="none"/>
+        </w:tabs>
+        <w:spacing w:before="0" w:after="0"/>
+        <w:ind w:left="1107" w:hanging="0"/>
+        <w:rPr>
+          <w:sz w:val="24"/>
+          <w:szCs w:val="24"/>
+        </w:rPr>
+      </w:pPr>
+      <w:r>
+        <w:rPr>
+          <w:sz w:val="24"/>
+          <w:szCs w:val="24"/>
+        </w:rPr>
+      </w:r>
+    </w:p>
+    <w:p>
+      <w:pPr>
+        <w:pStyle w:val="Heading2"/>
+        <w:widowControl/>
+        <w:tabs>
+          <w:tab w:val="left" w:pos="1650" w:leader="none"/>
+        </w:tabs>
+        <w:bidi w:val="0"/>
+        <w:spacing w:lineRule="auto" w:line="360" w:before="0" w:after="0"/>
+        <w:ind w:left="1080" w:right="1080" w:hanging="0"/>
+        <w:jc w:val="left"/>
+        <w:outlineLvl w:val="1"/>
+        <w:rPr>
+          <w:b w:val="false"/>
+          <w:b w:val="false"/>
+          <w:bCs w:val="false"/>
+          <w:sz w:val="24"/>
+          <w:szCs w:val="24"/>
+        </w:rPr>
+      </w:pPr>
+      <w:r>
+        <w:rPr>
+          <w:b w:val="false"/>
+          <w:bCs w:val="false"/>
+          <w:sz w:val="24"/>
+          <w:szCs w:val="24"/>
+        </w:rPr>
+        <w:t xml:space="preserve">Ambos módulos están usando </w:t>
+      </w:r>
+      <w:r>
+        <w:rPr>
+          <w:b w:val="false"/>
+          <w:bCs w:val="false"/>
+          <w:sz w:val="24"/>
+          <w:szCs w:val="24"/>
+        </w:rPr>
+        <w:t xml:space="preserve">un patrón MVC para la arquitectura ya que al tener que analizar multiples imágenes de cada postulante se hace más ligero el analizar datos almacenados en el mismo servidor, ambos sistemas estarán alojados en un servidor compartido de aquí el uso de NGINX como un balanceador de carga. </w:t>
+      </w:r>
+    </w:p>
+    <w:p>
+      <w:pPr>
+        <w:pStyle w:val="Heading2"/>
+        <w:tabs>
+          <w:tab w:val="left" w:pos="1650" w:leader="none"/>
+        </w:tabs>
+        <w:spacing w:before="0" w:after="0"/>
+        <w:ind w:left="1107" w:hanging="0"/>
+        <w:rPr>
+          <w:b w:val="false"/>
+          <w:b w:val="false"/>
+          <w:bCs w:val="false"/>
+          <w:sz w:val="24"/>
+          <w:szCs w:val="24"/>
+        </w:rPr>
+      </w:pPr>
+      <w:r>
+        <w:rPr>
+          <w:b w:val="false"/>
+          <w:bCs w:val="false"/>
+          <w:sz w:val="24"/>
+          <w:szCs w:val="24"/>
+        </w:rPr>
+      </w:r>
+    </w:p>
+    <w:p>
+      <w:pPr>
+        <w:pStyle w:val="TextBody"/>
+        <w:widowControl/>
+        <w:numPr>
+          <w:ilvl w:val="0"/>
+          <w:numId w:val="3"/>
+        </w:numPr>
+        <w:tabs>
+          <w:tab w:val="left" w:pos="1650" w:leader="none"/>
+        </w:tabs>
+        <w:bidi w:val="0"/>
+        <w:spacing w:lineRule="auto" w:line="360" w:before="8" w:after="0"/>
+        <w:ind w:left="1800" w:right="1080" w:hanging="360"/>
+        <w:jc w:val="both"/>
+        <w:rPr>
+          <w:sz w:val="24"/>
+          <w:szCs w:val="24"/>
+        </w:rPr>
+      </w:pPr>
+      <w:r>
+        <w:rPr>
+          <w:sz w:val="24"/>
+          <w:szCs w:val="24"/>
+        </w:rPr>
+        <w:t xml:space="preserve">Módulo Administrador: </w:t>
+      </w:r>
+      <w:r>
+        <w:rPr>
+          <w:sz w:val="24"/>
+          <w:szCs w:val="24"/>
+        </w:rPr>
+        <w:t>En este módulo el administrador tendra el acceso a gestionar los datos de los postulantes para verificar la autenticidad de estos, enviar notificaciones en determinados puntos del flujo para informar al postulante sobre el estado de su trámite, seguimiento de trámites para mantener un constante monitoreo del trámite.</w:t>
+      </w:r>
+    </w:p>
+    <w:p>
+      <w:pPr>
+        <w:pStyle w:val="TextBody"/>
+        <w:widowControl/>
+        <w:numPr>
+          <w:ilvl w:val="0"/>
+          <w:numId w:val="3"/>
+        </w:numPr>
+        <w:tabs>
+          <w:tab w:val="left" w:pos="1650" w:leader="none"/>
+        </w:tabs>
+        <w:bidi w:val="0"/>
+        <w:spacing w:lineRule="auto" w:line="360" w:before="8" w:after="0"/>
+        <w:ind w:left="1800" w:right="1080" w:hanging="360"/>
+        <w:jc w:val="both"/>
+        <w:rPr>
+          <w:sz w:val="24"/>
+          <w:szCs w:val="24"/>
+        </w:rPr>
+      </w:pPr>
+      <w:r>
+        <w:rPr>
+          <w:sz w:val="24"/>
+          <w:szCs w:val="24"/>
+        </w:rPr>
+        <w:t>Módulo Postulante</w:t>
+      </w:r>
+      <w:r>
+        <w:rPr>
+          <w:sz w:val="24"/>
+          <w:szCs w:val="24"/>
+        </w:rPr>
+        <w:t xml:space="preserve">: </w:t>
+      </w:r>
+      <w:r>
+        <w:rPr>
+          <w:sz w:val="24"/>
+          <w:szCs w:val="24"/>
+        </w:rPr>
+        <w:t>En este módulo el postulante tendrá que usar el reconocimiento facial para poder ingresar a realizar el trámite de su constancia de ingreso, necesitara de ciertos requisitos que serán posteriormente revisados por el administrador para su verificación y validación, asi mismo permitirá el envió de una firma digital por parte del postulante para que el documento emitido tenga validez.</w:t>
+      </w:r>
+    </w:p>
+    <w:p>
+      <w:pPr>
         <w:pStyle w:val="TextBody"/>
         <w:tabs>
           <w:tab w:val="left" w:pos="1650" w:leader="none"/>
         </w:tabs>
         <w:spacing w:lineRule="auto" w:line="360" w:before="8" w:after="0"/>
-        <w:ind w:right="1115" w:hanging="0"/>
         <w:jc w:val="both"/>
         <w:rPr>
-          <w:sz w:val="26"/>
+          <w:sz w:val="21"/>
         </w:rPr>
       </w:pPr>
       <w:r>
         <w:rPr>
-          <w:sz w:val="26"/>
+          <w:sz w:val="24"/>
+          <w:szCs w:val="24"/>
         </w:rPr>
       </w:r>
     </w:p>
@@ -3153,8 +3300,8 @@
         <w:ind w:left="1400" w:hanging="721"/>
         <w:rPr/>
       </w:pPr>
-      <w:bookmarkStart w:id="6" w:name="__RefHeading___Toc3797_3612006831"/>
-      <w:bookmarkEnd w:id="6"/>
+      <w:bookmarkStart w:id="7" w:name="__RefHeading___Toc3797_3612006831"/>
+      <w:bookmarkEnd w:id="7"/>
       <w:r>
         <w:rPr/>
         <w:t>Diseño del Modelo de datos</w:t>
@@ -3173,13 +3320,74 @@
     <w:p>
       <w:pPr>
         <w:pStyle w:val="TextBody"/>
+        <w:widowControl/>
+        <w:bidi w:val="0"/>
         <w:spacing w:before="1" w:after="0"/>
+        <w:ind w:left="1080" w:right="1080" w:hanging="0"/>
+        <w:jc w:val="left"/>
         <w:rPr/>
       </w:pPr>
       <w:r>
         <w:rPr/>
-        <w:tab/>
-        <w:tab/>
+        <w:t xml:space="preserve">El sistema tendrá como gestor de base de datos a MySQL. MySQL es un gestor de base de datos relacional, esto significa que tiene una estructura que esta determinada por tablas. </w:t>
+      </w:r>
+    </w:p>
+    <w:p>
+      <w:pPr>
+        <w:pStyle w:val="TextBody"/>
+        <w:widowControl/>
+        <w:bidi w:val="0"/>
+        <w:spacing w:before="1" w:after="0"/>
+        <w:ind w:left="1080" w:right="1080" w:hanging="0"/>
+        <w:jc w:val="left"/>
+        <w:rPr/>
+      </w:pPr>
+      <w:r>
+        <w:rPr/>
+      </w:r>
+    </w:p>
+    <w:p>
+      <w:pPr>
+        <w:pStyle w:val="TextBody"/>
+        <w:widowControl/>
+        <w:bidi w:val="0"/>
+        <w:spacing w:before="1" w:after="0"/>
+        <w:ind w:left="1080" w:right="1080" w:hanging="0"/>
+        <w:jc w:val="left"/>
+        <w:rPr/>
+      </w:pPr>
+      <w:r>
+        <w:rPr/>
+        <w:t>MySQL es una base de datos muy rápida en la lectura cuando utiliza el motor no transaccional MyISAM, pero puede provocar problemas de integridad en entornos de alta concurrencia en la modificación. En aplicaciones web hay baja concurrencia en la modificación de datos y en cambio el entorno es intensivo en lectura de datos, lo que hace a MySQL ideal para este tipo de aplicaciones.</w:t>
+      </w:r>
+    </w:p>
+    <w:p>
+      <w:pPr>
+        <w:pStyle w:val="TextBody"/>
+        <w:widowControl/>
+        <w:bidi w:val="0"/>
+        <w:spacing w:before="1" w:after="0"/>
+        <w:ind w:left="1080" w:right="1080" w:hanging="0"/>
+        <w:jc w:val="left"/>
+        <w:rPr/>
+      </w:pPr>
+      <w:r>
+        <w:rPr/>
+      </w:r>
+    </w:p>
+    <w:p>
+      <w:pPr>
+        <w:pStyle w:val="TextBody"/>
+        <w:widowControl/>
+        <w:bidi w:val="0"/>
+        <w:spacing w:before="1" w:after="0"/>
+        <w:ind w:left="1080" w:right="1080" w:hanging="0"/>
+        <w:jc w:val="left"/>
+        <w:rPr/>
+      </w:pPr>
+      <w:r>
+        <w:rPr/>
+        <w:t>La versión en especifico que se usará sera MySQL server 5.6.</w:t>
       </w:r>
     </w:p>
     <w:p>
@@ -3260,8 +3468,8 @@
         <w:ind w:left="1107" w:hanging="0"/>
         <w:rPr/>
       </w:pPr>
-      <w:bookmarkStart w:id="7" w:name="__RefHeading___Toc3850_361200683111"/>
-      <w:bookmarkEnd w:id="7"/>
+      <w:bookmarkStart w:id="8" w:name="__RefHeading___Toc3850_361200683111"/>
+      <w:bookmarkEnd w:id="8"/>
       <w:r>
         <w:rPr>
           <w:sz w:val="26"/>
@@ -3282,7 +3490,11 @@
     <w:p>
       <w:pPr>
         <w:pStyle w:val="TextBody"/>
+        <w:widowControl/>
+        <w:bidi w:val="0"/>
         <w:spacing w:before="1" w:after="0"/>
+        <w:ind w:left="720" w:right="1080" w:hanging="0"/>
+        <w:jc w:val="left"/>
         <w:rPr/>
       </w:pPr>
       <w:r>
@@ -3298,7 +3510,11 @@
       </w:r>
       <w:r>
         <w:rPr/>
-        <w:t>:</w:t>
+        <w:t xml:space="preserve">: </w:t>
+      </w:r>
+      <w:r>
+        <w:rPr/>
+        <w:t>Se almacenará los datos de los administradores con los siguientes atributos.</w:t>
       </w:r>
     </w:p>
     <w:p>
@@ -3326,7 +3542,7 @@
         </w:tblBorders>
         <w:tblCellMar>
           <w:top w:w="33" w:type="dxa"/>
-          <w:left w:w="48" w:type="dxa"/>
+          <w:left w:w="46" w:type="dxa"/>
           <w:bottom w:w="33" w:type="dxa"/>
           <w:right w:w="50" w:type="dxa"/>
         </w:tblCellMar>
@@ -3335,9 +3551,9 @@
         <w:gridCol w:w="1691"/>
         <w:gridCol w:w="1674"/>
         <w:gridCol w:w="1674"/>
-        <w:gridCol w:w="1673"/>
+        <w:gridCol w:w="1671"/>
         <w:gridCol w:w="1674"/>
-        <w:gridCol w:w="1691"/>
+        <w:gridCol w:w="1693"/>
       </w:tblGrid>
       <w:tr>
         <w:trPr/>
@@ -3445,7 +3661,7 @@
         </w:tc>
         <w:tc>
           <w:tcPr>
-            <w:tcW w:w="1673" w:type="dxa"/>
+            <w:tcW w:w="1671" w:type="dxa"/>
             <w:tcBorders>
               <w:top w:val="single" w:sz="2" w:space="0" w:color="000000"/>
               <w:left w:val="single" w:sz="2" w:space="0" w:color="000000"/>
@@ -3515,7 +3731,7 @@
         </w:tc>
         <w:tc>
           <w:tcPr>
-            <w:tcW w:w="1691" w:type="dxa"/>
+            <w:tcW w:w="1693" w:type="dxa"/>
             <w:tcBorders>
               <w:top w:val="single" w:sz="2" w:space="0" w:color="000000"/>
               <w:left w:val="single" w:sz="2" w:space="0" w:color="000000"/>
@@ -3639,7 +3855,7 @@
         </w:tc>
         <w:tc>
           <w:tcPr>
-            <w:tcW w:w="1673" w:type="dxa"/>
+            <w:tcW w:w="1671" w:type="dxa"/>
             <w:tcBorders>
               <w:top w:val="single" w:sz="2" w:space="0" w:color="000000"/>
               <w:left w:val="single" w:sz="2" w:space="0" w:color="000000"/>
@@ -3697,7 +3913,7 @@
         </w:tc>
         <w:tc>
           <w:tcPr>
-            <w:tcW w:w="1691" w:type="dxa"/>
+            <w:tcW w:w="1693" w:type="dxa"/>
             <w:tcBorders>
               <w:top w:val="single" w:sz="2" w:space="0" w:color="000000"/>
               <w:left w:val="single" w:sz="2" w:space="0" w:color="000000"/>
@@ -3820,7 +4036,7 @@
         </w:tc>
         <w:tc>
           <w:tcPr>
-            <w:tcW w:w="1673" w:type="dxa"/>
+            <w:tcW w:w="1671" w:type="dxa"/>
             <w:tcBorders>
               <w:top w:val="single" w:sz="2" w:space="0" w:color="000000"/>
               <w:left w:val="single" w:sz="2" w:space="0" w:color="000000"/>
@@ -3878,7 +4094,7 @@
         </w:tc>
         <w:tc>
           <w:tcPr>
-            <w:tcW w:w="1691" w:type="dxa"/>
+            <w:tcW w:w="1693" w:type="dxa"/>
             <w:tcBorders>
               <w:top w:val="single" w:sz="2" w:space="0" w:color="000000"/>
               <w:left w:val="single" w:sz="2" w:space="0" w:color="000000"/>
@@ -4001,7 +4217,7 @@
         </w:tc>
         <w:tc>
           <w:tcPr>
-            <w:tcW w:w="1673" w:type="dxa"/>
+            <w:tcW w:w="1671" w:type="dxa"/>
             <w:tcBorders>
               <w:top w:val="single" w:sz="2" w:space="0" w:color="000000"/>
               <w:left w:val="single" w:sz="2" w:space="0" w:color="000000"/>
@@ -4059,7 +4275,7 @@
         </w:tc>
         <w:tc>
           <w:tcPr>
-            <w:tcW w:w="1691" w:type="dxa"/>
+            <w:tcW w:w="1693" w:type="dxa"/>
             <w:tcBorders>
               <w:top w:val="single" w:sz="2" w:space="0" w:color="000000"/>
               <w:left w:val="single" w:sz="2" w:space="0" w:color="000000"/>
@@ -4182,7 +4398,7 @@
         </w:tc>
         <w:tc>
           <w:tcPr>
-            <w:tcW w:w="1673" w:type="dxa"/>
+            <w:tcW w:w="1671" w:type="dxa"/>
             <w:tcBorders>
               <w:top w:val="single" w:sz="2" w:space="0" w:color="000000"/>
               <w:left w:val="single" w:sz="2" w:space="0" w:color="000000"/>
@@ -4240,7 +4456,7 @@
         </w:tc>
         <w:tc>
           <w:tcPr>
-            <w:tcW w:w="1691" w:type="dxa"/>
+            <w:tcW w:w="1693" w:type="dxa"/>
             <w:tcBorders>
               <w:top w:val="single" w:sz="2" w:space="0" w:color="000000"/>
               <w:left w:val="single" w:sz="2" w:space="0" w:color="000000"/>
@@ -4363,7 +4579,7 @@
         </w:tc>
         <w:tc>
           <w:tcPr>
-            <w:tcW w:w="1673" w:type="dxa"/>
+            <w:tcW w:w="1671" w:type="dxa"/>
             <w:tcBorders>
               <w:top w:val="single" w:sz="2" w:space="0" w:color="000000"/>
               <w:left w:val="single" w:sz="2" w:space="0" w:color="000000"/>
@@ -4421,7 +4637,7 @@
         </w:tc>
         <w:tc>
           <w:tcPr>
-            <w:tcW w:w="1691" w:type="dxa"/>
+            <w:tcW w:w="1693" w:type="dxa"/>
             <w:tcBorders>
               <w:top w:val="single" w:sz="2" w:space="0" w:color="000000"/>
               <w:left w:val="single" w:sz="2" w:space="0" w:color="000000"/>
@@ -4544,7 +4760,7 @@
         </w:tc>
         <w:tc>
           <w:tcPr>
-            <w:tcW w:w="1673" w:type="dxa"/>
+            <w:tcW w:w="1671" w:type="dxa"/>
             <w:tcBorders>
               <w:top w:val="single" w:sz="2" w:space="0" w:color="000000"/>
               <w:left w:val="single" w:sz="2" w:space="0" w:color="000000"/>
@@ -4602,7 +4818,7 @@
         </w:tc>
         <w:tc>
           <w:tcPr>
-            <w:tcW w:w="1691" w:type="dxa"/>
+            <w:tcW w:w="1693" w:type="dxa"/>
             <w:tcBorders>
               <w:top w:val="single" w:sz="2" w:space="0" w:color="000000"/>
               <w:left w:val="single" w:sz="2" w:space="0" w:color="000000"/>
@@ -4725,7 +4941,7 @@
         </w:tc>
         <w:tc>
           <w:tcPr>
-            <w:tcW w:w="1673" w:type="dxa"/>
+            <w:tcW w:w="1671" w:type="dxa"/>
             <w:tcBorders>
               <w:top w:val="single" w:sz="2" w:space="0" w:color="000000"/>
               <w:left w:val="single" w:sz="2" w:space="0" w:color="000000"/>
@@ -4783,7 +4999,7 @@
         </w:tc>
         <w:tc>
           <w:tcPr>
-            <w:tcW w:w="1691" w:type="dxa"/>
+            <w:tcW w:w="1693" w:type="dxa"/>
             <w:tcBorders>
               <w:top w:val="single" w:sz="2" w:space="0" w:color="000000"/>
               <w:left w:val="single" w:sz="2" w:space="0" w:color="000000"/>
@@ -4906,7 +5122,7 @@
         </w:tc>
         <w:tc>
           <w:tcPr>
-            <w:tcW w:w="1673" w:type="dxa"/>
+            <w:tcW w:w="1671" w:type="dxa"/>
             <w:tcBorders>
               <w:top w:val="single" w:sz="2" w:space="0" w:color="000000"/>
               <w:left w:val="single" w:sz="2" w:space="0" w:color="000000"/>
@@ -4964,7 +5180,7 @@
         </w:tc>
         <w:tc>
           <w:tcPr>
-            <w:tcW w:w="1691" w:type="dxa"/>
+            <w:tcW w:w="1693" w:type="dxa"/>
             <w:tcBorders>
               <w:top w:val="single" w:sz="2" w:space="0" w:color="000000"/>
               <w:left w:val="single" w:sz="2" w:space="0" w:color="000000"/>
@@ -5087,7 +5303,7 @@
         </w:tc>
         <w:tc>
           <w:tcPr>
-            <w:tcW w:w="1673" w:type="dxa"/>
+            <w:tcW w:w="1671" w:type="dxa"/>
             <w:tcBorders>
               <w:top w:val="single" w:sz="2" w:space="0" w:color="000000"/>
               <w:left w:val="single" w:sz="2" w:space="0" w:color="000000"/>
@@ -5145,7 +5361,7 @@
         </w:tc>
         <w:tc>
           <w:tcPr>
-            <w:tcW w:w="1691" w:type="dxa"/>
+            <w:tcW w:w="1693" w:type="dxa"/>
             <w:tcBorders>
               <w:top w:val="single" w:sz="2" w:space="0" w:color="000000"/>
               <w:left w:val="single" w:sz="2" w:space="0" w:color="000000"/>
@@ -5202,7 +5418,11 @@
     <w:p>
       <w:pPr>
         <w:pStyle w:val="TextBody"/>
+        <w:widowControl/>
+        <w:bidi w:val="0"/>
         <w:spacing w:before="1" w:after="0"/>
+        <w:ind w:left="720" w:right="0" w:hanging="0"/>
+        <w:jc w:val="left"/>
         <w:rPr/>
       </w:pPr>
       <w:r>
@@ -5218,7 +5438,11 @@
       </w:r>
       <w:r>
         <w:rPr/>
-        <w:t>:</w:t>
+        <w:t xml:space="preserve">: </w:t>
+      </w:r>
+      <w:r>
+        <w:rPr/>
+        <w:t>Se almacenará los datos de los postulantes con los siguientes atributos.</w:t>
       </w:r>
     </w:p>
     <w:p>
@@ -5246,7 +5470,7 @@
         </w:tblBorders>
         <w:tblCellMar>
           <w:top w:w="33" w:type="dxa"/>
-          <w:left w:w="48" w:type="dxa"/>
+          <w:left w:w="46" w:type="dxa"/>
           <w:bottom w:w="33" w:type="dxa"/>
           <w:right w:w="50" w:type="dxa"/>
         </w:tblCellMar>
@@ -5255,9 +5479,9 @@
         <w:gridCol w:w="1691"/>
         <w:gridCol w:w="1674"/>
         <w:gridCol w:w="1674"/>
-        <w:gridCol w:w="1673"/>
+        <w:gridCol w:w="1671"/>
         <w:gridCol w:w="1674"/>
-        <w:gridCol w:w="1691"/>
+        <w:gridCol w:w="1693"/>
       </w:tblGrid>
       <w:tr>
         <w:trPr/>
@@ -5365,7 +5589,7 @@
         </w:tc>
         <w:tc>
           <w:tcPr>
-            <w:tcW w:w="1673" w:type="dxa"/>
+            <w:tcW w:w="1671" w:type="dxa"/>
             <w:tcBorders>
               <w:top w:val="single" w:sz="2" w:space="0" w:color="000000"/>
               <w:left w:val="single" w:sz="2" w:space="0" w:color="000000"/>
@@ -5435,7 +5659,7 @@
         </w:tc>
         <w:tc>
           <w:tcPr>
-            <w:tcW w:w="1691" w:type="dxa"/>
+            <w:tcW w:w="1693" w:type="dxa"/>
             <w:tcBorders>
               <w:top w:val="single" w:sz="2" w:space="0" w:color="000000"/>
               <w:left w:val="single" w:sz="2" w:space="0" w:color="000000"/>
@@ -5559,7 +5783,7 @@
         </w:tc>
         <w:tc>
           <w:tcPr>
-            <w:tcW w:w="1673" w:type="dxa"/>
+            <w:tcW w:w="1671" w:type="dxa"/>
             <w:tcBorders>
               <w:top w:val="single" w:sz="2" w:space="0" w:color="000000"/>
               <w:left w:val="single" w:sz="2" w:space="0" w:color="000000"/>
@@ -5617,7 +5841,7 @@
         </w:tc>
         <w:tc>
           <w:tcPr>
-            <w:tcW w:w="1691" w:type="dxa"/>
+            <w:tcW w:w="1693" w:type="dxa"/>
             <w:tcBorders>
               <w:top w:val="single" w:sz="2" w:space="0" w:color="000000"/>
               <w:left w:val="single" w:sz="2" w:space="0" w:color="000000"/>
@@ -5740,7 +5964,7 @@
         </w:tc>
         <w:tc>
           <w:tcPr>
-            <w:tcW w:w="1673" w:type="dxa"/>
+            <w:tcW w:w="1671" w:type="dxa"/>
             <w:tcBorders>
               <w:top w:val="single" w:sz="2" w:space="0" w:color="000000"/>
               <w:left w:val="single" w:sz="2" w:space="0" w:color="000000"/>
@@ -5798,7 +6022,7 @@
         </w:tc>
         <w:tc>
           <w:tcPr>
-            <w:tcW w:w="1691" w:type="dxa"/>
+            <w:tcW w:w="1693" w:type="dxa"/>
             <w:tcBorders>
               <w:top w:val="single" w:sz="2" w:space="0" w:color="000000"/>
               <w:left w:val="single" w:sz="2" w:space="0" w:color="000000"/>
@@ -5921,7 +6145,7 @@
         </w:tc>
         <w:tc>
           <w:tcPr>
-            <w:tcW w:w="1673" w:type="dxa"/>
+            <w:tcW w:w="1671" w:type="dxa"/>
             <w:tcBorders>
               <w:top w:val="single" w:sz="2" w:space="0" w:color="000000"/>
               <w:left w:val="single" w:sz="2" w:space="0" w:color="000000"/>
@@ -5979,7 +6203,7 @@
         </w:tc>
         <w:tc>
           <w:tcPr>
-            <w:tcW w:w="1691" w:type="dxa"/>
+            <w:tcW w:w="1693" w:type="dxa"/>
             <w:tcBorders>
               <w:top w:val="single" w:sz="2" w:space="0" w:color="000000"/>
               <w:left w:val="single" w:sz="2" w:space="0" w:color="000000"/>
@@ -6102,7 +6326,7 @@
         </w:tc>
         <w:tc>
           <w:tcPr>
-            <w:tcW w:w="1673" w:type="dxa"/>
+            <w:tcW w:w="1671" w:type="dxa"/>
             <w:tcBorders>
               <w:top w:val="single" w:sz="2" w:space="0" w:color="000000"/>
               <w:left w:val="single" w:sz="2" w:space="0" w:color="000000"/>
@@ -6160,7 +6384,7 @@
         </w:tc>
         <w:tc>
           <w:tcPr>
-            <w:tcW w:w="1691" w:type="dxa"/>
+            <w:tcW w:w="1693" w:type="dxa"/>
             <w:tcBorders>
               <w:top w:val="single" w:sz="2" w:space="0" w:color="000000"/>
               <w:left w:val="single" w:sz="2" w:space="0" w:color="000000"/>
@@ -6283,7 +6507,7 @@
         </w:tc>
         <w:tc>
           <w:tcPr>
-            <w:tcW w:w="1673" w:type="dxa"/>
+            <w:tcW w:w="1671" w:type="dxa"/>
             <w:tcBorders>
               <w:top w:val="single" w:sz="2" w:space="0" w:color="000000"/>
               <w:left w:val="single" w:sz="2" w:space="0" w:color="000000"/>
@@ -6341,7 +6565,7 @@
         </w:tc>
         <w:tc>
           <w:tcPr>
-            <w:tcW w:w="1691" w:type="dxa"/>
+            <w:tcW w:w="1693" w:type="dxa"/>
             <w:tcBorders>
               <w:top w:val="single" w:sz="2" w:space="0" w:color="000000"/>
               <w:left w:val="single" w:sz="2" w:space="0" w:color="000000"/>
@@ -6464,7 +6688,7 @@
         </w:tc>
         <w:tc>
           <w:tcPr>
-            <w:tcW w:w="1673" w:type="dxa"/>
+            <w:tcW w:w="1671" w:type="dxa"/>
             <w:tcBorders>
               <w:top w:val="single" w:sz="2" w:space="0" w:color="000000"/>
               <w:left w:val="single" w:sz="2" w:space="0" w:color="000000"/>
@@ -6522,7 +6746,7 @@
         </w:tc>
         <w:tc>
           <w:tcPr>
-            <w:tcW w:w="1691" w:type="dxa"/>
+            <w:tcW w:w="1693" w:type="dxa"/>
             <w:tcBorders>
               <w:top w:val="single" w:sz="2" w:space="0" w:color="000000"/>
               <w:left w:val="single" w:sz="2" w:space="0" w:color="000000"/>
@@ -6645,7 +6869,7 @@
         </w:tc>
         <w:tc>
           <w:tcPr>
-            <w:tcW w:w="1673" w:type="dxa"/>
+            <w:tcW w:w="1671" w:type="dxa"/>
             <w:tcBorders>
               <w:top w:val="single" w:sz="2" w:space="0" w:color="000000"/>
               <w:left w:val="single" w:sz="2" w:space="0" w:color="000000"/>
@@ -6703,7 +6927,7 @@
         </w:tc>
         <w:tc>
           <w:tcPr>
-            <w:tcW w:w="1691" w:type="dxa"/>
+            <w:tcW w:w="1693" w:type="dxa"/>
             <w:tcBorders>
               <w:top w:val="single" w:sz="2" w:space="0" w:color="000000"/>
               <w:left w:val="single" w:sz="2" w:space="0" w:color="000000"/>
@@ -6826,7 +7050,7 @@
         </w:tc>
         <w:tc>
           <w:tcPr>
-            <w:tcW w:w="1673" w:type="dxa"/>
+            <w:tcW w:w="1671" w:type="dxa"/>
             <w:tcBorders>
               <w:top w:val="single" w:sz="2" w:space="0" w:color="000000"/>
               <w:left w:val="single" w:sz="2" w:space="0" w:color="000000"/>
@@ -6884,7 +7108,7 @@
         </w:tc>
         <w:tc>
           <w:tcPr>
-            <w:tcW w:w="1691" w:type="dxa"/>
+            <w:tcW w:w="1693" w:type="dxa"/>
             <w:tcBorders>
               <w:top w:val="single" w:sz="2" w:space="0" w:color="000000"/>
               <w:left w:val="single" w:sz="2" w:space="0" w:color="000000"/>
@@ -7007,7 +7231,7 @@
         </w:tc>
         <w:tc>
           <w:tcPr>
-            <w:tcW w:w="1673" w:type="dxa"/>
+            <w:tcW w:w="1671" w:type="dxa"/>
             <w:tcBorders>
               <w:top w:val="single" w:sz="2" w:space="0" w:color="000000"/>
               <w:left w:val="single" w:sz="2" w:space="0" w:color="000000"/>
@@ -7065,7 +7289,7 @@
         </w:tc>
         <w:tc>
           <w:tcPr>
-            <w:tcW w:w="1691" w:type="dxa"/>
+            <w:tcW w:w="1693" w:type="dxa"/>
             <w:tcBorders>
               <w:top w:val="single" w:sz="2" w:space="0" w:color="000000"/>
               <w:left w:val="single" w:sz="2" w:space="0" w:color="000000"/>
@@ -7188,7 +7412,7 @@
         </w:tc>
         <w:tc>
           <w:tcPr>
-            <w:tcW w:w="1673" w:type="dxa"/>
+            <w:tcW w:w="1671" w:type="dxa"/>
             <w:tcBorders>
               <w:top w:val="single" w:sz="2" w:space="0" w:color="000000"/>
               <w:left w:val="single" w:sz="2" w:space="0" w:color="000000"/>
@@ -7246,7 +7470,7 @@
         </w:tc>
         <w:tc>
           <w:tcPr>
-            <w:tcW w:w="1691" w:type="dxa"/>
+            <w:tcW w:w="1693" w:type="dxa"/>
             <w:tcBorders>
               <w:top w:val="single" w:sz="2" w:space="0" w:color="000000"/>
               <w:left w:val="single" w:sz="2" w:space="0" w:color="000000"/>
@@ -7369,7 +7593,7 @@
         </w:tc>
         <w:tc>
           <w:tcPr>
-            <w:tcW w:w="1673" w:type="dxa"/>
+            <w:tcW w:w="1671" w:type="dxa"/>
             <w:tcBorders>
               <w:top w:val="single" w:sz="2" w:space="0" w:color="000000"/>
               <w:left w:val="single" w:sz="2" w:space="0" w:color="000000"/>
@@ -7427,7 +7651,7 @@
         </w:tc>
         <w:tc>
           <w:tcPr>
-            <w:tcW w:w="1691" w:type="dxa"/>
+            <w:tcW w:w="1693" w:type="dxa"/>
             <w:tcBorders>
               <w:top w:val="single" w:sz="2" w:space="0" w:color="000000"/>
               <w:left w:val="single" w:sz="2" w:space="0" w:color="000000"/>
@@ -7550,7 +7774,7 @@
         </w:tc>
         <w:tc>
           <w:tcPr>
-            <w:tcW w:w="1673" w:type="dxa"/>
+            <w:tcW w:w="1671" w:type="dxa"/>
             <w:tcBorders>
               <w:top w:val="single" w:sz="2" w:space="0" w:color="000000"/>
               <w:left w:val="single" w:sz="2" w:space="0" w:color="000000"/>
@@ -7608,7 +7832,7 @@
         </w:tc>
         <w:tc>
           <w:tcPr>
-            <w:tcW w:w="1691" w:type="dxa"/>
+            <w:tcW w:w="1693" w:type="dxa"/>
             <w:tcBorders>
               <w:top w:val="single" w:sz="2" w:space="0" w:color="000000"/>
               <w:left w:val="single" w:sz="2" w:space="0" w:color="000000"/>
@@ -7731,7 +7955,7 @@
         </w:tc>
         <w:tc>
           <w:tcPr>
-            <w:tcW w:w="1673" w:type="dxa"/>
+            <w:tcW w:w="1671" w:type="dxa"/>
             <w:tcBorders>
               <w:top w:val="single" w:sz="2" w:space="0" w:color="000000"/>
               <w:left w:val="single" w:sz="2" w:space="0" w:color="000000"/>
@@ -7789,7 +8013,7 @@
         </w:tc>
         <w:tc>
           <w:tcPr>
-            <w:tcW w:w="1691" w:type="dxa"/>
+            <w:tcW w:w="1693" w:type="dxa"/>
             <w:tcBorders>
               <w:top w:val="single" w:sz="2" w:space="0" w:color="000000"/>
               <w:left w:val="single" w:sz="2" w:space="0" w:color="000000"/>
@@ -7912,7 +8136,7 @@
         </w:tc>
         <w:tc>
           <w:tcPr>
-            <w:tcW w:w="1673" w:type="dxa"/>
+            <w:tcW w:w="1671" w:type="dxa"/>
             <w:tcBorders>
               <w:top w:val="single" w:sz="2" w:space="0" w:color="000000"/>
               <w:left w:val="single" w:sz="2" w:space="0" w:color="000000"/>
@@ -7970,7 +8194,7 @@
         </w:tc>
         <w:tc>
           <w:tcPr>
-            <w:tcW w:w="1691" w:type="dxa"/>
+            <w:tcW w:w="1693" w:type="dxa"/>
             <w:tcBorders>
               <w:top w:val="single" w:sz="2" w:space="0" w:color="000000"/>
               <w:left w:val="single" w:sz="2" w:space="0" w:color="000000"/>
@@ -8093,7 +8317,7 @@
         </w:tc>
         <w:tc>
           <w:tcPr>
-            <w:tcW w:w="1673" w:type="dxa"/>
+            <w:tcW w:w="1671" w:type="dxa"/>
             <w:tcBorders>
               <w:top w:val="single" w:sz="2" w:space="0" w:color="000000"/>
               <w:left w:val="single" w:sz="2" w:space="0" w:color="000000"/>
@@ -8151,7 +8375,7 @@
         </w:tc>
         <w:tc>
           <w:tcPr>
-            <w:tcW w:w="1691" w:type="dxa"/>
+            <w:tcW w:w="1693" w:type="dxa"/>
             <w:tcBorders>
               <w:top w:val="single" w:sz="2" w:space="0" w:color="000000"/>
               <w:left w:val="single" w:sz="2" w:space="0" w:color="000000"/>
@@ -8274,7 +8498,7 @@
         </w:tc>
         <w:tc>
           <w:tcPr>
-            <w:tcW w:w="1673" w:type="dxa"/>
+            <w:tcW w:w="1671" w:type="dxa"/>
             <w:tcBorders>
               <w:top w:val="single" w:sz="2" w:space="0" w:color="000000"/>
               <w:left w:val="single" w:sz="2" w:space="0" w:color="000000"/>
@@ -8332,7 +8556,7 @@
         </w:tc>
         <w:tc>
           <w:tcPr>
-            <w:tcW w:w="1691" w:type="dxa"/>
+            <w:tcW w:w="1693" w:type="dxa"/>
             <w:tcBorders>
               <w:top w:val="single" w:sz="2" w:space="0" w:color="000000"/>
               <w:left w:val="single" w:sz="2" w:space="0" w:color="000000"/>
@@ -8396,7 +8620,11 @@
     <w:p>
       <w:pPr>
         <w:pStyle w:val="TextBody"/>
+        <w:widowControl/>
+        <w:bidi w:val="0"/>
         <w:spacing w:before="1" w:after="0"/>
+        <w:ind w:left="720" w:right="1080" w:hanging="0"/>
+        <w:jc w:val="left"/>
         <w:rPr/>
       </w:pPr>
       <w:r>
@@ -8412,7 +8640,11 @@
       </w:r>
       <w:r>
         <w:rPr/>
-        <w:t>:</w:t>
+        <w:t xml:space="preserve">: </w:t>
+      </w:r>
+      <w:r>
+        <w:rPr/>
+        <w:t>Se almacenará los datos de los imágenes de los postulantes con los siguientes atributos.</w:t>
       </w:r>
     </w:p>
     <w:p>
@@ -8440,7 +8672,7 @@
         </w:tblBorders>
         <w:tblCellMar>
           <w:top w:w="33" w:type="dxa"/>
-          <w:left w:w="48" w:type="dxa"/>
+          <w:left w:w="46" w:type="dxa"/>
           <w:bottom w:w="33" w:type="dxa"/>
           <w:right w:w="50" w:type="dxa"/>
         </w:tblCellMar>
@@ -8449,9 +8681,9 @@
         <w:gridCol w:w="1691"/>
         <w:gridCol w:w="1674"/>
         <w:gridCol w:w="1674"/>
-        <w:gridCol w:w="1673"/>
+        <w:gridCol w:w="1671"/>
         <w:gridCol w:w="1674"/>
-        <w:gridCol w:w="1691"/>
+        <w:gridCol w:w="1693"/>
       </w:tblGrid>
       <w:tr>
         <w:trPr/>
@@ -8559,7 +8791,7 @@
         </w:tc>
         <w:tc>
           <w:tcPr>
-            <w:tcW w:w="1673" w:type="dxa"/>
+            <w:tcW w:w="1671" w:type="dxa"/>
             <w:tcBorders>
               <w:top w:val="single" w:sz="2" w:space="0" w:color="000000"/>
               <w:left w:val="single" w:sz="2" w:space="0" w:color="000000"/>
@@ -8629,7 +8861,7 @@
         </w:tc>
         <w:tc>
           <w:tcPr>
-            <w:tcW w:w="1691" w:type="dxa"/>
+            <w:tcW w:w="1693" w:type="dxa"/>
             <w:tcBorders>
               <w:top w:val="single" w:sz="2" w:space="0" w:color="000000"/>
               <w:left w:val="single" w:sz="2" w:space="0" w:color="000000"/>
@@ -8753,7 +8985,7 @@
         </w:tc>
         <w:tc>
           <w:tcPr>
-            <w:tcW w:w="1673" w:type="dxa"/>
+            <w:tcW w:w="1671" w:type="dxa"/>
             <w:tcBorders>
               <w:top w:val="single" w:sz="2" w:space="0" w:color="000000"/>
               <w:left w:val="single" w:sz="2" w:space="0" w:color="000000"/>
@@ -8811,7 +9043,7 @@
         </w:tc>
         <w:tc>
           <w:tcPr>
-            <w:tcW w:w="1691" w:type="dxa"/>
+            <w:tcW w:w="1693" w:type="dxa"/>
             <w:tcBorders>
               <w:top w:val="single" w:sz="2" w:space="0" w:color="000000"/>
               <w:left w:val="single" w:sz="2" w:space="0" w:color="000000"/>
@@ -8934,7 +9166,7 @@
         </w:tc>
         <w:tc>
           <w:tcPr>
-            <w:tcW w:w="1673" w:type="dxa"/>
+            <w:tcW w:w="1671" w:type="dxa"/>
             <w:tcBorders>
               <w:top w:val="single" w:sz="2" w:space="0" w:color="000000"/>
               <w:left w:val="single" w:sz="2" w:space="0" w:color="000000"/>
@@ -8992,7 +9224,7 @@
         </w:tc>
         <w:tc>
           <w:tcPr>
-            <w:tcW w:w="1691" w:type="dxa"/>
+            <w:tcW w:w="1693" w:type="dxa"/>
             <w:tcBorders>
               <w:top w:val="single" w:sz="2" w:space="0" w:color="000000"/>
               <w:left w:val="single" w:sz="2" w:space="0" w:color="000000"/>
@@ -9115,7 +9347,7 @@
         </w:tc>
         <w:tc>
           <w:tcPr>
-            <w:tcW w:w="1673" w:type="dxa"/>
+            <w:tcW w:w="1671" w:type="dxa"/>
             <w:tcBorders>
               <w:top w:val="single" w:sz="2" w:space="0" w:color="000000"/>
               <w:left w:val="single" w:sz="2" w:space="0" w:color="000000"/>
@@ -9173,7 +9405,7 @@
         </w:tc>
         <w:tc>
           <w:tcPr>
-            <w:tcW w:w="1691" w:type="dxa"/>
+            <w:tcW w:w="1693" w:type="dxa"/>
             <w:tcBorders>
               <w:top w:val="single" w:sz="2" w:space="0" w:color="000000"/>
               <w:left w:val="single" w:sz="2" w:space="0" w:color="000000"/>
@@ -9296,7 +9528,7 @@
         </w:tc>
         <w:tc>
           <w:tcPr>
-            <w:tcW w:w="1673" w:type="dxa"/>
+            <w:tcW w:w="1671" w:type="dxa"/>
             <w:tcBorders>
               <w:top w:val="single" w:sz="2" w:space="0" w:color="000000"/>
               <w:left w:val="single" w:sz="2" w:space="0" w:color="000000"/>
@@ -9354,7 +9586,7 @@
         </w:tc>
         <w:tc>
           <w:tcPr>
-            <w:tcW w:w="1691" w:type="dxa"/>
+            <w:tcW w:w="1693" w:type="dxa"/>
             <w:tcBorders>
               <w:top w:val="single" w:sz="2" w:space="0" w:color="000000"/>
               <w:left w:val="single" w:sz="2" w:space="0" w:color="000000"/>
@@ -9477,7 +9709,7 @@
         </w:tc>
         <w:tc>
           <w:tcPr>
-            <w:tcW w:w="1673" w:type="dxa"/>
+            <w:tcW w:w="1671" w:type="dxa"/>
             <w:tcBorders>
               <w:top w:val="single" w:sz="2" w:space="0" w:color="000000"/>
               <w:left w:val="single" w:sz="2" w:space="0" w:color="000000"/>
@@ -9535,7 +9767,7 @@
         </w:tc>
         <w:tc>
           <w:tcPr>
-            <w:tcW w:w="1691" w:type="dxa"/>
+            <w:tcW w:w="1693" w:type="dxa"/>
             <w:tcBorders>
               <w:top w:val="single" w:sz="2" w:space="0" w:color="000000"/>
               <w:left w:val="single" w:sz="2" w:space="0" w:color="000000"/>
@@ -9658,7 +9890,7 @@
         </w:tc>
         <w:tc>
           <w:tcPr>
-            <w:tcW w:w="1673" w:type="dxa"/>
+            <w:tcW w:w="1671" w:type="dxa"/>
             <w:tcBorders>
               <w:top w:val="single" w:sz="2" w:space="0" w:color="000000"/>
               <w:left w:val="single" w:sz="2" w:space="0" w:color="000000"/>
@@ -9716,7 +9948,7 @@
         </w:tc>
         <w:tc>
           <w:tcPr>
-            <w:tcW w:w="1691" w:type="dxa"/>
+            <w:tcW w:w="1693" w:type="dxa"/>
             <w:tcBorders>
               <w:top w:val="single" w:sz="2" w:space="0" w:color="000000"/>
               <w:left w:val="single" w:sz="2" w:space="0" w:color="000000"/>
@@ -9839,7 +10071,7 @@
         </w:tc>
         <w:tc>
           <w:tcPr>
-            <w:tcW w:w="1673" w:type="dxa"/>
+            <w:tcW w:w="1671" w:type="dxa"/>
             <w:tcBorders>
               <w:top w:val="single" w:sz="2" w:space="0" w:color="000000"/>
               <w:left w:val="single" w:sz="2" w:space="0" w:color="000000"/>
@@ -9897,7 +10129,7 @@
         </w:tc>
         <w:tc>
           <w:tcPr>
-            <w:tcW w:w="1691" w:type="dxa"/>
+            <w:tcW w:w="1693" w:type="dxa"/>
             <w:tcBorders>
               <w:top w:val="single" w:sz="2" w:space="0" w:color="000000"/>
               <w:left w:val="single" w:sz="2" w:space="0" w:color="000000"/>
@@ -10020,7 +10252,7 @@
         </w:tc>
         <w:tc>
           <w:tcPr>
-            <w:tcW w:w="1673" w:type="dxa"/>
+            <w:tcW w:w="1671" w:type="dxa"/>
             <w:tcBorders>
               <w:top w:val="single" w:sz="2" w:space="0" w:color="000000"/>
               <w:left w:val="single" w:sz="2" w:space="0" w:color="000000"/>
@@ -10078,7 +10310,7 @@
         </w:tc>
         <w:tc>
           <w:tcPr>
-            <w:tcW w:w="1691" w:type="dxa"/>
+            <w:tcW w:w="1693" w:type="dxa"/>
             <w:tcBorders>
               <w:top w:val="single" w:sz="2" w:space="0" w:color="000000"/>
               <w:left w:val="single" w:sz="2" w:space="0" w:color="000000"/>
@@ -10127,8 +10359,10 @@
     <w:p>
       <w:pPr>
         <w:pStyle w:val="TextBody"/>
+        <w:widowControl/>
+        <w:bidi w:val="0"/>
         <w:spacing w:before="1" w:after="0"/>
-        <w:ind w:right="1769" w:hanging="0"/>
+        <w:ind w:left="720" w:right="1800" w:hanging="0"/>
         <w:jc w:val="left"/>
         <w:rPr/>
       </w:pPr>
@@ -10145,7 +10379,11 @@
       </w:r>
       <w:r>
         <w:rPr/>
-        <w:t>:</w:t>
+        <w:t xml:space="preserve">: </w:t>
+      </w:r>
+      <w:r>
+        <w:rPr/>
+        <w:t>Se almacenará las solicitudes de trámite de constancia dependiendo de un responsable(Administrador), el solicitante(Postulante) con los siguientes atributos.</w:t>
       </w:r>
     </w:p>
     <w:p>
@@ -10175,7 +10413,7 @@
         </w:tblBorders>
         <w:tblCellMar>
           <w:top w:w="33" w:type="dxa"/>
-          <w:left w:w="48" w:type="dxa"/>
+          <w:left w:w="46" w:type="dxa"/>
           <w:bottom w:w="33" w:type="dxa"/>
           <w:right w:w="50" w:type="dxa"/>
         </w:tblCellMar>
@@ -10184,9 +10422,9 @@
         <w:gridCol w:w="1691"/>
         <w:gridCol w:w="1674"/>
         <w:gridCol w:w="1674"/>
-        <w:gridCol w:w="1673"/>
+        <w:gridCol w:w="1671"/>
         <w:gridCol w:w="1674"/>
-        <w:gridCol w:w="1691"/>
+        <w:gridCol w:w="1693"/>
       </w:tblGrid>
       <w:tr>
         <w:trPr/>
@@ -10294,7 +10532,7 @@
         </w:tc>
         <w:tc>
           <w:tcPr>
-            <w:tcW w:w="1673" w:type="dxa"/>
+            <w:tcW w:w="1671" w:type="dxa"/>
             <w:tcBorders>
               <w:top w:val="single" w:sz="2" w:space="0" w:color="000000"/>
               <w:left w:val="single" w:sz="2" w:space="0" w:color="000000"/>
@@ -10364,7 +10602,7 @@
         </w:tc>
         <w:tc>
           <w:tcPr>
-            <w:tcW w:w="1691" w:type="dxa"/>
+            <w:tcW w:w="1693" w:type="dxa"/>
             <w:tcBorders>
               <w:top w:val="single" w:sz="2" w:space="0" w:color="000000"/>
               <w:left w:val="single" w:sz="2" w:space="0" w:color="000000"/>
@@ -10488,7 +10726,7 @@
         </w:tc>
         <w:tc>
           <w:tcPr>
-            <w:tcW w:w="1673" w:type="dxa"/>
+            <w:tcW w:w="1671" w:type="dxa"/>
             <w:tcBorders>
               <w:top w:val="single" w:sz="2" w:space="0" w:color="000000"/>
               <w:left w:val="single" w:sz="2" w:space="0" w:color="000000"/>
@@ -10546,7 +10784,7 @@
         </w:tc>
         <w:tc>
           <w:tcPr>
-            <w:tcW w:w="1691" w:type="dxa"/>
+            <w:tcW w:w="1693" w:type="dxa"/>
             <w:tcBorders>
               <w:top w:val="single" w:sz="2" w:space="0" w:color="000000"/>
               <w:left w:val="single" w:sz="2" w:space="0" w:color="000000"/>
@@ -10669,7 +10907,7 @@
         </w:tc>
         <w:tc>
           <w:tcPr>
-            <w:tcW w:w="1673" w:type="dxa"/>
+            <w:tcW w:w="1671" w:type="dxa"/>
             <w:tcBorders>
               <w:top w:val="single" w:sz="2" w:space="0" w:color="000000"/>
               <w:left w:val="single" w:sz="2" w:space="0" w:color="000000"/>
@@ -10727,7 +10965,7 @@
         </w:tc>
         <w:tc>
           <w:tcPr>
-            <w:tcW w:w="1691" w:type="dxa"/>
+            <w:tcW w:w="1693" w:type="dxa"/>
             <w:tcBorders>
               <w:top w:val="single" w:sz="2" w:space="0" w:color="000000"/>
               <w:left w:val="single" w:sz="2" w:space="0" w:color="000000"/>
@@ -10850,7 +11088,7 @@
         </w:tc>
         <w:tc>
           <w:tcPr>
-            <w:tcW w:w="1673" w:type="dxa"/>
+            <w:tcW w:w="1671" w:type="dxa"/>
             <w:tcBorders>
               <w:top w:val="single" w:sz="2" w:space="0" w:color="000000"/>
               <w:left w:val="single" w:sz="2" w:space="0" w:color="000000"/>
@@ -10908,7 +11146,7 @@
         </w:tc>
         <w:tc>
           <w:tcPr>
-            <w:tcW w:w="1691" w:type="dxa"/>
+            <w:tcW w:w="1693" w:type="dxa"/>
             <w:tcBorders>
               <w:top w:val="single" w:sz="2" w:space="0" w:color="000000"/>
               <w:left w:val="single" w:sz="2" w:space="0" w:color="000000"/>
@@ -11031,7 +11269,7 @@
         </w:tc>
         <w:tc>
           <w:tcPr>
-            <w:tcW w:w="1673" w:type="dxa"/>
+            <w:tcW w:w="1671" w:type="dxa"/>
             <w:tcBorders>
               <w:top w:val="single" w:sz="2" w:space="0" w:color="000000"/>
               <w:left w:val="single" w:sz="2" w:space="0" w:color="000000"/>
@@ -11089,7 +11327,7 @@
         </w:tc>
         <w:tc>
           <w:tcPr>
-            <w:tcW w:w="1691" w:type="dxa"/>
+            <w:tcW w:w="1693" w:type="dxa"/>
             <w:tcBorders>
               <w:top w:val="single" w:sz="2" w:space="0" w:color="000000"/>
               <w:left w:val="single" w:sz="2" w:space="0" w:color="000000"/>
@@ -11212,7 +11450,7 @@
         </w:tc>
         <w:tc>
           <w:tcPr>
-            <w:tcW w:w="1673" w:type="dxa"/>
+            <w:tcW w:w="1671" w:type="dxa"/>
             <w:tcBorders>
               <w:top w:val="single" w:sz="2" w:space="0" w:color="000000"/>
               <w:left w:val="single" w:sz="2" w:space="0" w:color="000000"/>
@@ -11270,7 +11508,7 @@
         </w:tc>
         <w:tc>
           <w:tcPr>
-            <w:tcW w:w="1691" w:type="dxa"/>
+            <w:tcW w:w="1693" w:type="dxa"/>
             <w:tcBorders>
               <w:top w:val="single" w:sz="2" w:space="0" w:color="000000"/>
               <w:left w:val="single" w:sz="2" w:space="0" w:color="000000"/>
@@ -11393,7 +11631,7 @@
         </w:tc>
         <w:tc>
           <w:tcPr>
-            <w:tcW w:w="1673" w:type="dxa"/>
+            <w:tcW w:w="1671" w:type="dxa"/>
             <w:tcBorders>
               <w:top w:val="single" w:sz="2" w:space="0" w:color="000000"/>
               <w:left w:val="single" w:sz="2" w:space="0" w:color="000000"/>
@@ -11451,7 +11689,7 @@
         </w:tc>
         <w:tc>
           <w:tcPr>
-            <w:tcW w:w="1691" w:type="dxa"/>
+            <w:tcW w:w="1693" w:type="dxa"/>
             <w:tcBorders>
               <w:top w:val="single" w:sz="2" w:space="0" w:color="000000"/>
               <w:left w:val="single" w:sz="2" w:space="0" w:color="000000"/>
@@ -11574,7 +11812,7 @@
         </w:tc>
         <w:tc>
           <w:tcPr>
-            <w:tcW w:w="1673" w:type="dxa"/>
+            <w:tcW w:w="1671" w:type="dxa"/>
             <w:tcBorders>
               <w:top w:val="single" w:sz="2" w:space="0" w:color="000000"/>
               <w:left w:val="single" w:sz="2" w:space="0" w:color="000000"/>
@@ -11632,7 +11870,7 @@
         </w:tc>
         <w:tc>
           <w:tcPr>
-            <w:tcW w:w="1691" w:type="dxa"/>
+            <w:tcW w:w="1693" w:type="dxa"/>
             <w:tcBorders>
               <w:top w:val="single" w:sz="2" w:space="0" w:color="000000"/>
               <w:left w:val="single" w:sz="2" w:space="0" w:color="000000"/>
@@ -11755,7 +11993,7 @@
         </w:tc>
         <w:tc>
           <w:tcPr>
-            <w:tcW w:w="1673" w:type="dxa"/>
+            <w:tcW w:w="1671" w:type="dxa"/>
             <w:tcBorders>
               <w:top w:val="single" w:sz="2" w:space="0" w:color="000000"/>
               <w:left w:val="single" w:sz="2" w:space="0" w:color="000000"/>
@@ -11813,7 +12051,7 @@
         </w:tc>
         <w:tc>
           <w:tcPr>
-            <w:tcW w:w="1691" w:type="dxa"/>
+            <w:tcW w:w="1693" w:type="dxa"/>
             <w:tcBorders>
               <w:top w:val="single" w:sz="2" w:space="0" w:color="000000"/>
               <w:left w:val="single" w:sz="2" w:space="0" w:color="000000"/>
@@ -11936,7 +12174,7 @@
         </w:tc>
         <w:tc>
           <w:tcPr>
-            <w:tcW w:w="1673" w:type="dxa"/>
+            <w:tcW w:w="1671" w:type="dxa"/>
             <w:tcBorders>
               <w:top w:val="single" w:sz="2" w:space="0" w:color="000000"/>
               <w:left w:val="single" w:sz="2" w:space="0" w:color="000000"/>
@@ -11994,7 +12232,7 @@
         </w:tc>
         <w:tc>
           <w:tcPr>
-            <w:tcW w:w="1691" w:type="dxa"/>
+            <w:tcW w:w="1693" w:type="dxa"/>
             <w:tcBorders>
               <w:top w:val="single" w:sz="2" w:space="0" w:color="000000"/>
               <w:left w:val="single" w:sz="2" w:space="0" w:color="000000"/>
@@ -12043,8 +12281,10 @@
     <w:p>
       <w:pPr>
         <w:pStyle w:val="TextBody"/>
+        <w:widowControl/>
+        <w:bidi w:val="0"/>
         <w:spacing w:before="1" w:after="0"/>
-        <w:ind w:right="1769" w:hanging="0"/>
+        <w:ind w:left="720" w:right="1169" w:hanging="0"/>
         <w:jc w:val="left"/>
         <w:rPr/>
       </w:pPr>
@@ -12061,7 +12301,11 @@
       </w:r>
       <w:r>
         <w:rPr/>
-        <w:t>:</w:t>
+        <w:t xml:space="preserve">:  </w:t>
+      </w:r>
+      <w:r>
+        <w:rPr/>
+        <w:t>Se almacenarán las constancias emitidas con los siguientes atributos.</w:t>
       </w:r>
     </w:p>
     <w:p>
@@ -12091,7 +12335,7 @@
         </w:tblBorders>
         <w:tblCellMar>
           <w:top w:w="33" w:type="dxa"/>
-          <w:left w:w="48" w:type="dxa"/>
+          <w:left w:w="46" w:type="dxa"/>
           <w:bottom w:w="33" w:type="dxa"/>
           <w:right w:w="50" w:type="dxa"/>
         </w:tblCellMar>
@@ -12100,9 +12344,9 @@
         <w:gridCol w:w="1691"/>
         <w:gridCol w:w="1674"/>
         <w:gridCol w:w="1674"/>
-        <w:gridCol w:w="1673"/>
+        <w:gridCol w:w="1671"/>
         <w:gridCol w:w="1674"/>
-        <w:gridCol w:w="1691"/>
+        <w:gridCol w:w="1693"/>
       </w:tblGrid>
       <w:tr>
         <w:trPr/>
@@ -12210,7 +12454,7 @@
         </w:tc>
         <w:tc>
           <w:tcPr>
-            <w:tcW w:w="1673" w:type="dxa"/>
+            <w:tcW w:w="1671" w:type="dxa"/>
             <w:tcBorders>
               <w:top w:val="single" w:sz="2" w:space="0" w:color="000000"/>
               <w:left w:val="single" w:sz="2" w:space="0" w:color="000000"/>
@@ -12280,7 +12524,7 @@
         </w:tc>
         <w:tc>
           <w:tcPr>
-            <w:tcW w:w="1691" w:type="dxa"/>
+            <w:tcW w:w="1693" w:type="dxa"/>
             <w:tcBorders>
               <w:top w:val="single" w:sz="2" w:space="0" w:color="000000"/>
               <w:left w:val="single" w:sz="2" w:space="0" w:color="000000"/>
@@ -12404,7 +12648,7 @@
         </w:tc>
         <w:tc>
           <w:tcPr>
-            <w:tcW w:w="1673" w:type="dxa"/>
+            <w:tcW w:w="1671" w:type="dxa"/>
             <w:tcBorders>
               <w:top w:val="single" w:sz="2" w:space="0" w:color="000000"/>
               <w:left w:val="single" w:sz="2" w:space="0" w:color="000000"/>
@@ -12462,7 +12706,7 @@
         </w:tc>
         <w:tc>
           <w:tcPr>
-            <w:tcW w:w="1691" w:type="dxa"/>
+            <w:tcW w:w="1693" w:type="dxa"/>
             <w:tcBorders>
               <w:top w:val="single" w:sz="2" w:space="0" w:color="000000"/>
               <w:left w:val="single" w:sz="2" w:space="0" w:color="000000"/>
@@ -12585,7 +12829,7 @@
         </w:tc>
         <w:tc>
           <w:tcPr>
-            <w:tcW w:w="1673" w:type="dxa"/>
+            <w:tcW w:w="1671" w:type="dxa"/>
             <w:tcBorders>
               <w:top w:val="single" w:sz="2" w:space="0" w:color="000000"/>
               <w:left w:val="single" w:sz="2" w:space="0" w:color="000000"/>
@@ -12643,7 +12887,7 @@
         </w:tc>
         <w:tc>
           <w:tcPr>
-            <w:tcW w:w="1691" w:type="dxa"/>
+            <w:tcW w:w="1693" w:type="dxa"/>
             <w:tcBorders>
               <w:top w:val="single" w:sz="2" w:space="0" w:color="000000"/>
               <w:left w:val="single" w:sz="2" w:space="0" w:color="000000"/>
@@ -12766,7 +13010,7 @@
         </w:tc>
         <w:tc>
           <w:tcPr>
-            <w:tcW w:w="1673" w:type="dxa"/>
+            <w:tcW w:w="1671" w:type="dxa"/>
             <w:tcBorders>
               <w:top w:val="single" w:sz="2" w:space="0" w:color="000000"/>
               <w:left w:val="single" w:sz="2" w:space="0" w:color="000000"/>
@@ -12824,7 +13068,7 @@
         </w:tc>
         <w:tc>
           <w:tcPr>
-            <w:tcW w:w="1691" w:type="dxa"/>
+            <w:tcW w:w="1693" w:type="dxa"/>
             <w:tcBorders>
               <w:top w:val="single" w:sz="2" w:space="0" w:color="000000"/>
               <w:left w:val="single" w:sz="2" w:space="0" w:color="000000"/>
@@ -12947,7 +13191,7 @@
         </w:tc>
         <w:tc>
           <w:tcPr>
-            <w:tcW w:w="1673" w:type="dxa"/>
+            <w:tcW w:w="1671" w:type="dxa"/>
             <w:tcBorders>
               <w:top w:val="single" w:sz="2" w:space="0" w:color="000000"/>
               <w:left w:val="single" w:sz="2" w:space="0" w:color="000000"/>
@@ -13005,7 +13249,7 @@
         </w:tc>
         <w:tc>
           <w:tcPr>
-            <w:tcW w:w="1691" w:type="dxa"/>
+            <w:tcW w:w="1693" w:type="dxa"/>
             <w:tcBorders>
               <w:top w:val="single" w:sz="2" w:space="0" w:color="000000"/>
               <w:left w:val="single" w:sz="2" w:space="0" w:color="000000"/>
@@ -13128,7 +13372,7 @@
         </w:tc>
         <w:tc>
           <w:tcPr>
-            <w:tcW w:w="1673" w:type="dxa"/>
+            <w:tcW w:w="1671" w:type="dxa"/>
             <w:tcBorders>
               <w:top w:val="single" w:sz="2" w:space="0" w:color="000000"/>
               <w:left w:val="single" w:sz="2" w:space="0" w:color="000000"/>
@@ -13186,7 +13430,7 @@
         </w:tc>
         <w:tc>
           <w:tcPr>
-            <w:tcW w:w="1691" w:type="dxa"/>
+            <w:tcW w:w="1693" w:type="dxa"/>
             <w:tcBorders>
               <w:top w:val="single" w:sz="2" w:space="0" w:color="000000"/>
               <w:left w:val="single" w:sz="2" w:space="0" w:color="000000"/>
@@ -13309,7 +13553,7 @@
         </w:tc>
         <w:tc>
           <w:tcPr>
-            <w:tcW w:w="1673" w:type="dxa"/>
+            <w:tcW w:w="1671" w:type="dxa"/>
             <w:tcBorders>
               <w:top w:val="single" w:sz="2" w:space="0" w:color="000000"/>
               <w:left w:val="single" w:sz="2" w:space="0" w:color="000000"/>
@@ -13367,7 +13611,7 @@
         </w:tc>
         <w:tc>
           <w:tcPr>
-            <w:tcW w:w="1691" w:type="dxa"/>
+            <w:tcW w:w="1693" w:type="dxa"/>
             <w:tcBorders>
               <w:top w:val="single" w:sz="2" w:space="0" w:color="000000"/>
               <w:left w:val="single" w:sz="2" w:space="0" w:color="000000"/>
@@ -13490,7 +13734,7 @@
         </w:tc>
         <w:tc>
           <w:tcPr>
-            <w:tcW w:w="1673" w:type="dxa"/>
+            <w:tcW w:w="1671" w:type="dxa"/>
             <w:tcBorders>
               <w:top w:val="single" w:sz="2" w:space="0" w:color="000000"/>
               <w:left w:val="single" w:sz="2" w:space="0" w:color="000000"/>
@@ -13548,7 +13792,7 @@
         </w:tc>
         <w:tc>
           <w:tcPr>
-            <w:tcW w:w="1691" w:type="dxa"/>
+            <w:tcW w:w="1693" w:type="dxa"/>
             <w:tcBorders>
               <w:top w:val="single" w:sz="2" w:space="0" w:color="000000"/>
               <w:left w:val="single" w:sz="2" w:space="0" w:color="000000"/>
@@ -13671,7 +13915,7 @@
         </w:tc>
         <w:tc>
           <w:tcPr>
-            <w:tcW w:w="1673" w:type="dxa"/>
+            <w:tcW w:w="1671" w:type="dxa"/>
             <w:tcBorders>
               <w:top w:val="single" w:sz="2" w:space="0" w:color="000000"/>
               <w:left w:val="single" w:sz="2" w:space="0" w:color="000000"/>
@@ -13729,7 +13973,7 @@
         </w:tc>
         <w:tc>
           <w:tcPr>
-            <w:tcW w:w="1691" w:type="dxa"/>
+            <w:tcW w:w="1693" w:type="dxa"/>
             <w:tcBorders>
               <w:top w:val="single" w:sz="2" w:space="0" w:color="000000"/>
               <w:left w:val="single" w:sz="2" w:space="0" w:color="000000"/>
@@ -13778,8 +14022,10 @@
     <w:p>
       <w:pPr>
         <w:pStyle w:val="TextBody"/>
+        <w:widowControl/>
+        <w:bidi w:val="0"/>
         <w:spacing w:before="1" w:after="0"/>
-        <w:ind w:right="1769" w:hanging="0"/>
+        <w:ind w:left="720" w:right="1080" w:hanging="0"/>
         <w:jc w:val="left"/>
         <w:rPr/>
       </w:pPr>
@@ -13796,7 +14042,11 @@
       </w:r>
       <w:r>
         <w:rPr/>
-        <w:t>:</w:t>
+        <w:t xml:space="preserve">: </w:t>
+      </w:r>
+      <w:r>
+        <w:rPr/>
+        <w:t>Se almacenarán los estados de cada requisito del usuario, dependiendo del postulante con los siguientes atributos.</w:t>
       </w:r>
     </w:p>
     <w:p>
@@ -13826,7 +14076,7 @@
         </w:tblBorders>
         <w:tblCellMar>
           <w:top w:w="33" w:type="dxa"/>
-          <w:left w:w="48" w:type="dxa"/>
+          <w:left w:w="46" w:type="dxa"/>
           <w:bottom w:w="33" w:type="dxa"/>
           <w:right w:w="50" w:type="dxa"/>
         </w:tblCellMar>
@@ -13835,9 +14085,9 @@
         <w:gridCol w:w="1691"/>
         <w:gridCol w:w="1674"/>
         <w:gridCol w:w="1674"/>
-        <w:gridCol w:w="1673"/>
+        <w:gridCol w:w="1671"/>
         <w:gridCol w:w="1674"/>
-        <w:gridCol w:w="1691"/>
+        <w:gridCol w:w="1693"/>
       </w:tblGrid>
       <w:tr>
         <w:trPr/>
@@ -13945,7 +14195,7 @@
         </w:tc>
         <w:tc>
           <w:tcPr>
-            <w:tcW w:w="1673" w:type="dxa"/>
+            <w:tcW w:w="1671" w:type="dxa"/>
             <w:tcBorders>
               <w:top w:val="single" w:sz="2" w:space="0" w:color="000000"/>
               <w:left w:val="single" w:sz="2" w:space="0" w:color="000000"/>
@@ -14015,7 +14265,7 @@
         </w:tc>
         <w:tc>
           <w:tcPr>
-            <w:tcW w:w="1691" w:type="dxa"/>
+            <w:tcW w:w="1693" w:type="dxa"/>
             <w:tcBorders>
               <w:top w:val="single" w:sz="2" w:space="0" w:color="000000"/>
               <w:left w:val="single" w:sz="2" w:space="0" w:color="000000"/>
@@ -14139,7 +14389,7 @@
         </w:tc>
         <w:tc>
           <w:tcPr>
-            <w:tcW w:w="1673" w:type="dxa"/>
+            <w:tcW w:w="1671" w:type="dxa"/>
             <w:tcBorders>
               <w:top w:val="single" w:sz="2" w:space="0" w:color="000000"/>
               <w:left w:val="single" w:sz="2" w:space="0" w:color="000000"/>
@@ -14197,7 +14447,7 @@
         </w:tc>
         <w:tc>
           <w:tcPr>
-            <w:tcW w:w="1691" w:type="dxa"/>
+            <w:tcW w:w="1693" w:type="dxa"/>
             <w:tcBorders>
               <w:top w:val="single" w:sz="2" w:space="0" w:color="000000"/>
               <w:left w:val="single" w:sz="2" w:space="0" w:color="000000"/>
@@ -14320,7 +14570,7 @@
         </w:tc>
         <w:tc>
           <w:tcPr>
-            <w:tcW w:w="1673" w:type="dxa"/>
+            <w:tcW w:w="1671" w:type="dxa"/>
             <w:tcBorders>
               <w:top w:val="single" w:sz="2" w:space="0" w:color="000000"/>
               <w:left w:val="single" w:sz="2" w:space="0" w:color="000000"/>
@@ -14378,7 +14628,7 @@
         </w:tc>
         <w:tc>
           <w:tcPr>
-            <w:tcW w:w="1691" w:type="dxa"/>
+            <w:tcW w:w="1693" w:type="dxa"/>
             <w:tcBorders>
               <w:top w:val="single" w:sz="2" w:space="0" w:color="000000"/>
               <w:left w:val="single" w:sz="2" w:space="0" w:color="000000"/>
@@ -14501,7 +14751,7 @@
         </w:tc>
         <w:tc>
           <w:tcPr>
-            <w:tcW w:w="1673" w:type="dxa"/>
+            <w:tcW w:w="1671" w:type="dxa"/>
             <w:tcBorders>
               <w:top w:val="single" w:sz="2" w:space="0" w:color="000000"/>
               <w:left w:val="single" w:sz="2" w:space="0" w:color="000000"/>
@@ -14559,7 +14809,7 @@
         </w:tc>
         <w:tc>
           <w:tcPr>
-            <w:tcW w:w="1691" w:type="dxa"/>
+            <w:tcW w:w="1693" w:type="dxa"/>
             <w:tcBorders>
               <w:top w:val="single" w:sz="2" w:space="0" w:color="000000"/>
               <w:left w:val="single" w:sz="2" w:space="0" w:color="000000"/>
@@ -14682,7 +14932,7 @@
         </w:tc>
         <w:tc>
           <w:tcPr>
-            <w:tcW w:w="1673" w:type="dxa"/>
+            <w:tcW w:w="1671" w:type="dxa"/>
             <w:tcBorders>
               <w:top w:val="single" w:sz="2" w:space="0" w:color="000000"/>
               <w:left w:val="single" w:sz="2" w:space="0" w:color="000000"/>
@@ -14740,7 +14990,7 @@
         </w:tc>
         <w:tc>
           <w:tcPr>
-            <w:tcW w:w="1691" w:type="dxa"/>
+            <w:tcW w:w="1693" w:type="dxa"/>
             <w:tcBorders>
               <w:top w:val="single" w:sz="2" w:space="0" w:color="000000"/>
               <w:left w:val="single" w:sz="2" w:space="0" w:color="000000"/>
@@ -14863,7 +15113,7 @@
         </w:tc>
         <w:tc>
           <w:tcPr>
-            <w:tcW w:w="1673" w:type="dxa"/>
+            <w:tcW w:w="1671" w:type="dxa"/>
             <w:tcBorders>
               <w:top w:val="single" w:sz="2" w:space="0" w:color="000000"/>
               <w:left w:val="single" w:sz="2" w:space="0" w:color="000000"/>
@@ -14921,7 +15171,7 @@
         </w:tc>
         <w:tc>
           <w:tcPr>
-            <w:tcW w:w="1691" w:type="dxa"/>
+            <w:tcW w:w="1693" w:type="dxa"/>
             <w:tcBorders>
               <w:top w:val="single" w:sz="2" w:space="0" w:color="000000"/>
               <w:left w:val="single" w:sz="2" w:space="0" w:color="000000"/>
@@ -15044,7 +15294,7 @@
         </w:tc>
         <w:tc>
           <w:tcPr>
-            <w:tcW w:w="1673" w:type="dxa"/>
+            <w:tcW w:w="1671" w:type="dxa"/>
             <w:tcBorders>
               <w:top w:val="single" w:sz="2" w:space="0" w:color="000000"/>
               <w:left w:val="single" w:sz="2" w:space="0" w:color="000000"/>
@@ -15102,7 +15352,7 @@
         </w:tc>
         <w:tc>
           <w:tcPr>
-            <w:tcW w:w="1691" w:type="dxa"/>
+            <w:tcW w:w="1693" w:type="dxa"/>
             <w:tcBorders>
               <w:top w:val="single" w:sz="2" w:space="0" w:color="000000"/>
               <w:left w:val="single" w:sz="2" w:space="0" w:color="000000"/>
@@ -15225,7 +15475,7 @@
         </w:tc>
         <w:tc>
           <w:tcPr>
-            <w:tcW w:w="1673" w:type="dxa"/>
+            <w:tcW w:w="1671" w:type="dxa"/>
             <w:tcBorders>
               <w:top w:val="single" w:sz="2" w:space="0" w:color="000000"/>
               <w:left w:val="single" w:sz="2" w:space="0" w:color="000000"/>
@@ -15283,7 +15533,7 @@
         </w:tc>
         <w:tc>
           <w:tcPr>
-            <w:tcW w:w="1691" w:type="dxa"/>
+            <w:tcW w:w="1693" w:type="dxa"/>
             <w:tcBorders>
               <w:top w:val="single" w:sz="2" w:space="0" w:color="000000"/>
               <w:left w:val="single" w:sz="2" w:space="0" w:color="000000"/>
@@ -15406,7 +15656,7 @@
         </w:tc>
         <w:tc>
           <w:tcPr>
-            <w:tcW w:w="1673" w:type="dxa"/>
+            <w:tcW w:w="1671" w:type="dxa"/>
             <w:tcBorders>
               <w:top w:val="single" w:sz="2" w:space="0" w:color="000000"/>
               <w:left w:val="single" w:sz="2" w:space="0" w:color="000000"/>
@@ -15464,7 +15714,7 @@
         </w:tc>
         <w:tc>
           <w:tcPr>
-            <w:tcW w:w="1691" w:type="dxa"/>
+            <w:tcW w:w="1693" w:type="dxa"/>
             <w:tcBorders>
               <w:top w:val="single" w:sz="2" w:space="0" w:color="000000"/>
               <w:left w:val="single" w:sz="2" w:space="0" w:color="000000"/>
@@ -15587,7 +15837,7 @@
         </w:tc>
         <w:tc>
           <w:tcPr>
-            <w:tcW w:w="1673" w:type="dxa"/>
+            <w:tcW w:w="1671" w:type="dxa"/>
             <w:tcBorders>
               <w:top w:val="single" w:sz="2" w:space="0" w:color="000000"/>
               <w:left w:val="single" w:sz="2" w:space="0" w:color="000000"/>
@@ -15645,7 +15895,7 @@
         </w:tc>
         <w:tc>
           <w:tcPr>
-            <w:tcW w:w="1691" w:type="dxa"/>
+            <w:tcW w:w="1693" w:type="dxa"/>
             <w:tcBorders>
               <w:top w:val="single" w:sz="2" w:space="0" w:color="000000"/>
               <w:left w:val="single" w:sz="2" w:space="0" w:color="000000"/>
@@ -15768,7 +16018,7 @@
         </w:tc>
         <w:tc>
           <w:tcPr>
-            <w:tcW w:w="1673" w:type="dxa"/>
+            <w:tcW w:w="1671" w:type="dxa"/>
             <w:tcBorders>
               <w:top w:val="single" w:sz="2" w:space="0" w:color="000000"/>
               <w:left w:val="single" w:sz="2" w:space="0" w:color="000000"/>
@@ -15826,7 +16076,7 @@
         </w:tc>
         <w:tc>
           <w:tcPr>
-            <w:tcW w:w="1691" w:type="dxa"/>
+            <w:tcW w:w="1693" w:type="dxa"/>
             <w:tcBorders>
               <w:top w:val="single" w:sz="2" w:space="0" w:color="000000"/>
               <w:left w:val="single" w:sz="2" w:space="0" w:color="000000"/>
@@ -15949,7 +16199,7 @@
         </w:tc>
         <w:tc>
           <w:tcPr>
-            <w:tcW w:w="1673" w:type="dxa"/>
+            <w:tcW w:w="1671" w:type="dxa"/>
             <w:tcBorders>
               <w:top w:val="single" w:sz="2" w:space="0" w:color="000000"/>
               <w:left w:val="single" w:sz="2" w:space="0" w:color="000000"/>
@@ -16007,7 +16257,7 @@
         </w:tc>
         <w:tc>
           <w:tcPr>
-            <w:tcW w:w="1691" w:type="dxa"/>
+            <w:tcW w:w="1693" w:type="dxa"/>
             <w:tcBorders>
               <w:top w:val="single" w:sz="2" w:space="0" w:color="000000"/>
               <w:left w:val="single" w:sz="2" w:space="0" w:color="000000"/>
@@ -16056,8 +16306,10 @@
     <w:p>
       <w:pPr>
         <w:pStyle w:val="TextBody"/>
+        <w:widowControl/>
+        <w:bidi w:val="0"/>
         <w:spacing w:before="1" w:after="0"/>
-        <w:ind w:right="1769" w:hanging="0"/>
+        <w:ind w:left="720" w:right="1080" w:hanging="0"/>
         <w:jc w:val="left"/>
         <w:rPr/>
       </w:pPr>
@@ -16074,7 +16326,11 @@
       </w:r>
       <w:r>
         <w:rPr/>
-        <w:t>:</w:t>
+        <w:t xml:space="preserve">: </w:t>
+      </w:r>
+      <w:r>
+        <w:rPr/>
+        <w:t>Se almacenarán las especialidades dependiendo de la facultadcon los siguientes atributos.</w:t>
       </w:r>
     </w:p>
     <w:p>
@@ -16104,7 +16360,7 @@
         </w:tblBorders>
         <w:tblCellMar>
           <w:top w:w="33" w:type="dxa"/>
-          <w:left w:w="48" w:type="dxa"/>
+          <w:left w:w="46" w:type="dxa"/>
           <w:bottom w:w="33" w:type="dxa"/>
           <w:right w:w="50" w:type="dxa"/>
         </w:tblCellMar>
@@ -16113,9 +16369,9 @@
         <w:gridCol w:w="1691"/>
         <w:gridCol w:w="1674"/>
         <w:gridCol w:w="1674"/>
-        <w:gridCol w:w="1673"/>
+        <w:gridCol w:w="1671"/>
         <w:gridCol w:w="1674"/>
-        <w:gridCol w:w="1691"/>
+        <w:gridCol w:w="1693"/>
       </w:tblGrid>
       <w:tr>
         <w:trPr/>
@@ -16223,7 +16479,7 @@
         </w:tc>
         <w:tc>
           <w:tcPr>
-            <w:tcW w:w="1673" w:type="dxa"/>
+            <w:tcW w:w="1671" w:type="dxa"/>
             <w:tcBorders>
               <w:top w:val="single" w:sz="2" w:space="0" w:color="000000"/>
               <w:left w:val="single" w:sz="2" w:space="0" w:color="000000"/>
@@ -16293,7 +16549,7 @@
         </w:tc>
         <w:tc>
           <w:tcPr>
-            <w:tcW w:w="1691" w:type="dxa"/>
+            <w:tcW w:w="1693" w:type="dxa"/>
             <w:tcBorders>
               <w:top w:val="single" w:sz="2" w:space="0" w:color="000000"/>
               <w:left w:val="single" w:sz="2" w:space="0" w:color="000000"/>
@@ -16417,7 +16673,7 @@
         </w:tc>
         <w:tc>
           <w:tcPr>
-            <w:tcW w:w="1673" w:type="dxa"/>
+            <w:tcW w:w="1671" w:type="dxa"/>
             <w:tcBorders>
               <w:top w:val="single" w:sz="2" w:space="0" w:color="000000"/>
               <w:left w:val="single" w:sz="2" w:space="0" w:color="000000"/>
@@ -16475,7 +16731,7 @@
         </w:tc>
         <w:tc>
           <w:tcPr>
-            <w:tcW w:w="1691" w:type="dxa"/>
+            <w:tcW w:w="1693" w:type="dxa"/>
             <w:tcBorders>
               <w:top w:val="single" w:sz="2" w:space="0" w:color="000000"/>
               <w:left w:val="single" w:sz="2" w:space="0" w:color="000000"/>
@@ -16598,7 +16854,7 @@
         </w:tc>
         <w:tc>
           <w:tcPr>
-            <w:tcW w:w="1673" w:type="dxa"/>
+            <w:tcW w:w="1671" w:type="dxa"/>
             <w:tcBorders>
               <w:top w:val="single" w:sz="2" w:space="0" w:color="000000"/>
               <w:left w:val="single" w:sz="2" w:space="0" w:color="000000"/>
@@ -16656,7 +16912,7 @@
         </w:tc>
         <w:tc>
           <w:tcPr>
-            <w:tcW w:w="1691" w:type="dxa"/>
+            <w:tcW w:w="1693" w:type="dxa"/>
             <w:tcBorders>
               <w:top w:val="single" w:sz="2" w:space="0" w:color="000000"/>
               <w:left w:val="single" w:sz="2" w:space="0" w:color="000000"/>
@@ -16779,7 +17035,7 @@
         </w:tc>
         <w:tc>
           <w:tcPr>
-            <w:tcW w:w="1673" w:type="dxa"/>
+            <w:tcW w:w="1671" w:type="dxa"/>
             <w:tcBorders>
               <w:top w:val="single" w:sz="2" w:space="0" w:color="000000"/>
               <w:left w:val="single" w:sz="2" w:space="0" w:color="000000"/>
@@ -16837,7 +17093,7 @@
         </w:tc>
         <w:tc>
           <w:tcPr>
-            <w:tcW w:w="1691" w:type="dxa"/>
+            <w:tcW w:w="1693" w:type="dxa"/>
             <w:tcBorders>
               <w:top w:val="single" w:sz="2" w:space="0" w:color="000000"/>
               <w:left w:val="single" w:sz="2" w:space="0" w:color="000000"/>
@@ -16960,7 +17216,7 @@
         </w:tc>
         <w:tc>
           <w:tcPr>
-            <w:tcW w:w="1673" w:type="dxa"/>
+            <w:tcW w:w="1671" w:type="dxa"/>
             <w:tcBorders>
               <w:top w:val="single" w:sz="2" w:space="0" w:color="000000"/>
               <w:left w:val="single" w:sz="2" w:space="0" w:color="000000"/>
@@ -17018,7 +17274,7 @@
         </w:tc>
         <w:tc>
           <w:tcPr>
-            <w:tcW w:w="1691" w:type="dxa"/>
+            <w:tcW w:w="1693" w:type="dxa"/>
             <w:tcBorders>
               <w:top w:val="single" w:sz="2" w:space="0" w:color="000000"/>
               <w:left w:val="single" w:sz="2" w:space="0" w:color="000000"/>
@@ -17067,8 +17323,10 @@
     <w:p>
       <w:pPr>
         <w:pStyle w:val="TextBody"/>
+        <w:widowControl/>
+        <w:bidi w:val="0"/>
         <w:spacing w:before="1" w:after="0"/>
-        <w:ind w:right="1769" w:hanging="0"/>
+        <w:ind w:left="720" w:right="1800" w:hanging="0"/>
         <w:jc w:val="left"/>
         <w:rPr/>
       </w:pPr>
@@ -17085,7 +17343,11 @@
       </w:r>
       <w:r>
         <w:rPr/>
-        <w:t>:</w:t>
+        <w:t xml:space="preserve">: </w:t>
+      </w:r>
+      <w:r>
+        <w:rPr/>
+        <w:t>Se almacenarán las facultades con los siguientes atributos.</w:t>
       </w:r>
     </w:p>
     <w:p>
@@ -17115,7 +17377,7 @@
         </w:tblBorders>
         <w:tblCellMar>
           <w:top w:w="33" w:type="dxa"/>
-          <w:left w:w="48" w:type="dxa"/>
+          <w:left w:w="46" w:type="dxa"/>
           <w:bottom w:w="33" w:type="dxa"/>
           <w:right w:w="50" w:type="dxa"/>
         </w:tblCellMar>
@@ -17124,9 +17386,9 @@
         <w:gridCol w:w="1691"/>
         <w:gridCol w:w="1674"/>
         <w:gridCol w:w="1674"/>
-        <w:gridCol w:w="1673"/>
+        <w:gridCol w:w="1671"/>
         <w:gridCol w:w="1674"/>
-        <w:gridCol w:w="1691"/>
+        <w:gridCol w:w="1693"/>
       </w:tblGrid>
       <w:tr>
         <w:trPr/>
@@ -17234,7 +17496,7 @@
         </w:tc>
         <w:tc>
           <w:tcPr>
-            <w:tcW w:w="1673" w:type="dxa"/>
+            <w:tcW w:w="1671" w:type="dxa"/>
             <w:tcBorders>
               <w:top w:val="single" w:sz="2" w:space="0" w:color="000000"/>
               <w:left w:val="single" w:sz="2" w:space="0" w:color="000000"/>
@@ -17304,7 +17566,7 @@
         </w:tc>
         <w:tc>
           <w:tcPr>
-            <w:tcW w:w="1691" w:type="dxa"/>
+            <w:tcW w:w="1693" w:type="dxa"/>
             <w:tcBorders>
               <w:top w:val="single" w:sz="2" w:space="0" w:color="000000"/>
               <w:left w:val="single" w:sz="2" w:space="0" w:color="000000"/>
@@ -17428,7 +17690,7 @@
         </w:tc>
         <w:tc>
           <w:tcPr>
-            <w:tcW w:w="1673" w:type="dxa"/>
+            <w:tcW w:w="1671" w:type="dxa"/>
             <w:tcBorders>
               <w:top w:val="single" w:sz="2" w:space="0" w:color="000000"/>
               <w:left w:val="single" w:sz="2" w:space="0" w:color="000000"/>
@@ -17486,7 +17748,7 @@
         </w:tc>
         <w:tc>
           <w:tcPr>
-            <w:tcW w:w="1691" w:type="dxa"/>
+            <w:tcW w:w="1693" w:type="dxa"/>
             <w:tcBorders>
               <w:top w:val="single" w:sz="2" w:space="0" w:color="000000"/>
               <w:left w:val="single" w:sz="2" w:space="0" w:color="000000"/>
@@ -17609,7 +17871,7 @@
         </w:tc>
         <w:tc>
           <w:tcPr>
-            <w:tcW w:w="1673" w:type="dxa"/>
+            <w:tcW w:w="1671" w:type="dxa"/>
             <w:tcBorders>
               <w:top w:val="single" w:sz="2" w:space="0" w:color="000000"/>
               <w:left w:val="single" w:sz="2" w:space="0" w:color="000000"/>
@@ -17667,7 +17929,7 @@
         </w:tc>
         <w:tc>
           <w:tcPr>
-            <w:tcW w:w="1691" w:type="dxa"/>
+            <w:tcW w:w="1693" w:type="dxa"/>
             <w:tcBorders>
               <w:top w:val="single" w:sz="2" w:space="0" w:color="000000"/>
               <w:left w:val="single" w:sz="2" w:space="0" w:color="000000"/>
@@ -17790,7 +18052,7 @@
         </w:tc>
         <w:tc>
           <w:tcPr>
-            <w:tcW w:w="1673" w:type="dxa"/>
+            <w:tcW w:w="1671" w:type="dxa"/>
             <w:tcBorders>
               <w:top w:val="single" w:sz="2" w:space="0" w:color="000000"/>
               <w:left w:val="single" w:sz="2" w:space="0" w:color="000000"/>
@@ -17848,7 +18110,7 @@
         </w:tc>
         <w:tc>
           <w:tcPr>
-            <w:tcW w:w="1691" w:type="dxa"/>
+            <w:tcW w:w="1693" w:type="dxa"/>
             <w:tcBorders>
               <w:top w:val="single" w:sz="2" w:space="0" w:color="000000"/>
               <w:left w:val="single" w:sz="2" w:space="0" w:color="000000"/>
@@ -17897,8 +18159,10 @@
     <w:p>
       <w:pPr>
         <w:pStyle w:val="TextBody"/>
+        <w:widowControl/>
+        <w:bidi w:val="0"/>
         <w:spacing w:before="1" w:after="0"/>
-        <w:ind w:right="1769" w:hanging="0"/>
+        <w:ind w:left="720" w:right="1080" w:hanging="0"/>
         <w:jc w:val="left"/>
         <w:rPr/>
       </w:pPr>
@@ -17915,7 +18179,11 @@
       </w:r>
       <w:r>
         <w:rPr/>
-        <w:t>:</w:t>
+        <w:t xml:space="preserve">: </w:t>
+      </w:r>
+      <w:r>
+        <w:rPr/>
+        <w:t>Se almacenarán las distritos dependiendo de la provincia con los siguientes atributos.</w:t>
       </w:r>
     </w:p>
     <w:p>
@@ -17945,7 +18213,7 @@
         </w:tblBorders>
         <w:tblCellMar>
           <w:top w:w="33" w:type="dxa"/>
-          <w:left w:w="48" w:type="dxa"/>
+          <w:left w:w="46" w:type="dxa"/>
           <w:bottom w:w="33" w:type="dxa"/>
           <w:right w:w="50" w:type="dxa"/>
         </w:tblCellMar>
@@ -17954,9 +18222,9 @@
         <w:gridCol w:w="1691"/>
         <w:gridCol w:w="1674"/>
         <w:gridCol w:w="1674"/>
-        <w:gridCol w:w="1673"/>
+        <w:gridCol w:w="1671"/>
         <w:gridCol w:w="1674"/>
-        <w:gridCol w:w="1691"/>
+        <w:gridCol w:w="1693"/>
       </w:tblGrid>
       <w:tr>
         <w:trPr/>
@@ -18064,7 +18332,7 @@
         </w:tc>
         <w:tc>
           <w:tcPr>
-            <w:tcW w:w="1673" w:type="dxa"/>
+            <w:tcW w:w="1671" w:type="dxa"/>
             <w:tcBorders>
               <w:top w:val="single" w:sz="2" w:space="0" w:color="000000"/>
               <w:left w:val="single" w:sz="2" w:space="0" w:color="000000"/>
@@ -18134,7 +18402,7 @@
         </w:tc>
         <w:tc>
           <w:tcPr>
-            <w:tcW w:w="1691" w:type="dxa"/>
+            <w:tcW w:w="1693" w:type="dxa"/>
             <w:tcBorders>
               <w:top w:val="single" w:sz="2" w:space="0" w:color="000000"/>
               <w:left w:val="single" w:sz="2" w:space="0" w:color="000000"/>
@@ -18258,7 +18526,7 @@
         </w:tc>
         <w:tc>
           <w:tcPr>
-            <w:tcW w:w="1673" w:type="dxa"/>
+            <w:tcW w:w="1671" w:type="dxa"/>
             <w:tcBorders>
               <w:top w:val="single" w:sz="2" w:space="0" w:color="000000"/>
               <w:left w:val="single" w:sz="2" w:space="0" w:color="000000"/>
@@ -18316,7 +18584,7 @@
         </w:tc>
         <w:tc>
           <w:tcPr>
-            <w:tcW w:w="1691" w:type="dxa"/>
+            <w:tcW w:w="1693" w:type="dxa"/>
             <w:tcBorders>
               <w:top w:val="single" w:sz="2" w:space="0" w:color="000000"/>
               <w:left w:val="single" w:sz="2" w:space="0" w:color="000000"/>
@@ -18439,7 +18707,7 @@
         </w:tc>
         <w:tc>
           <w:tcPr>
-            <w:tcW w:w="1673" w:type="dxa"/>
+            <w:tcW w:w="1671" w:type="dxa"/>
             <w:tcBorders>
               <w:top w:val="single" w:sz="2" w:space="0" w:color="000000"/>
               <w:left w:val="single" w:sz="2" w:space="0" w:color="000000"/>
@@ -18497,7 +18765,7 @@
         </w:tc>
         <w:tc>
           <w:tcPr>
-            <w:tcW w:w="1691" w:type="dxa"/>
+            <w:tcW w:w="1693" w:type="dxa"/>
             <w:tcBorders>
               <w:top w:val="single" w:sz="2" w:space="0" w:color="000000"/>
               <w:left w:val="single" w:sz="2" w:space="0" w:color="000000"/>
@@ -18620,7 +18888,7 @@
         </w:tc>
         <w:tc>
           <w:tcPr>
-            <w:tcW w:w="1673" w:type="dxa"/>
+            <w:tcW w:w="1671" w:type="dxa"/>
             <w:tcBorders>
               <w:top w:val="single" w:sz="2" w:space="0" w:color="000000"/>
               <w:left w:val="single" w:sz="2" w:space="0" w:color="000000"/>
@@ -18678,7 +18946,7 @@
         </w:tc>
         <w:tc>
           <w:tcPr>
-            <w:tcW w:w="1691" w:type="dxa"/>
+            <w:tcW w:w="1693" w:type="dxa"/>
             <w:tcBorders>
               <w:top w:val="single" w:sz="2" w:space="0" w:color="000000"/>
               <w:left w:val="single" w:sz="2" w:space="0" w:color="000000"/>
@@ -18801,7 +19069,7 @@
         </w:tc>
         <w:tc>
           <w:tcPr>
-            <w:tcW w:w="1673" w:type="dxa"/>
+            <w:tcW w:w="1671" w:type="dxa"/>
             <w:tcBorders>
               <w:top w:val="single" w:sz="2" w:space="0" w:color="000000"/>
               <w:left w:val="single" w:sz="2" w:space="0" w:color="000000"/>
@@ -18859,7 +19127,7 @@
         </w:tc>
         <w:tc>
           <w:tcPr>
-            <w:tcW w:w="1691" w:type="dxa"/>
+            <w:tcW w:w="1693" w:type="dxa"/>
             <w:tcBorders>
               <w:top w:val="single" w:sz="2" w:space="0" w:color="000000"/>
               <w:left w:val="single" w:sz="2" w:space="0" w:color="000000"/>
@@ -18908,8 +19176,10 @@
     <w:p>
       <w:pPr>
         <w:pStyle w:val="TextBody"/>
+        <w:widowControl/>
+        <w:bidi w:val="0"/>
         <w:spacing w:before="1" w:after="0"/>
-        <w:ind w:right="1769" w:hanging="0"/>
+        <w:ind w:left="720" w:right="1080" w:hanging="0"/>
         <w:jc w:val="left"/>
         <w:rPr/>
       </w:pPr>
@@ -18926,7 +19196,11 @@
       </w:r>
       <w:r>
         <w:rPr/>
-        <w:t>:</w:t>
+        <w:t xml:space="preserve">: </w:t>
+      </w:r>
+      <w:r>
+        <w:rPr/>
+        <w:t>Se almacenarán las provincias dependiendo del departamento con los siguientes atributos.</w:t>
       </w:r>
     </w:p>
     <w:p>
@@ -18956,7 +19230,7 @@
         </w:tblBorders>
         <w:tblCellMar>
           <w:top w:w="33" w:type="dxa"/>
-          <w:left w:w="48" w:type="dxa"/>
+          <w:left w:w="46" w:type="dxa"/>
           <w:bottom w:w="33" w:type="dxa"/>
           <w:right w:w="50" w:type="dxa"/>
         </w:tblCellMar>
@@ -18965,9 +19239,9 @@
         <w:gridCol w:w="1691"/>
         <w:gridCol w:w="1674"/>
         <w:gridCol w:w="1674"/>
-        <w:gridCol w:w="1673"/>
+        <w:gridCol w:w="1671"/>
         <w:gridCol w:w="1674"/>
-        <w:gridCol w:w="1691"/>
+        <w:gridCol w:w="1693"/>
       </w:tblGrid>
       <w:tr>
         <w:trPr/>
@@ -19075,7 +19349,7 @@
         </w:tc>
         <w:tc>
           <w:tcPr>
-            <w:tcW w:w="1673" w:type="dxa"/>
+            <w:tcW w:w="1671" w:type="dxa"/>
             <w:tcBorders>
               <w:top w:val="single" w:sz="2" w:space="0" w:color="000000"/>
               <w:left w:val="single" w:sz="2" w:space="0" w:color="000000"/>
@@ -19145,7 +19419,7 @@
         </w:tc>
         <w:tc>
           <w:tcPr>
-            <w:tcW w:w="1691" w:type="dxa"/>
+            <w:tcW w:w="1693" w:type="dxa"/>
             <w:tcBorders>
               <w:top w:val="single" w:sz="2" w:space="0" w:color="000000"/>
               <w:left w:val="single" w:sz="2" w:space="0" w:color="000000"/>
@@ -19269,7 +19543,7 @@
         </w:tc>
         <w:tc>
           <w:tcPr>
-            <w:tcW w:w="1673" w:type="dxa"/>
+            <w:tcW w:w="1671" w:type="dxa"/>
             <w:tcBorders>
               <w:top w:val="single" w:sz="2" w:space="0" w:color="000000"/>
               <w:left w:val="single" w:sz="2" w:space="0" w:color="000000"/>
@@ -19327,7 +19601,7 @@
         </w:tc>
         <w:tc>
           <w:tcPr>
-            <w:tcW w:w="1691" w:type="dxa"/>
+            <w:tcW w:w="1693" w:type="dxa"/>
             <w:tcBorders>
               <w:top w:val="single" w:sz="2" w:space="0" w:color="000000"/>
               <w:left w:val="single" w:sz="2" w:space="0" w:color="000000"/>
@@ -19450,7 +19724,7 @@
         </w:tc>
         <w:tc>
           <w:tcPr>
-            <w:tcW w:w="1673" w:type="dxa"/>
+            <w:tcW w:w="1671" w:type="dxa"/>
             <w:tcBorders>
               <w:top w:val="single" w:sz="2" w:space="0" w:color="000000"/>
               <w:left w:val="single" w:sz="2" w:space="0" w:color="000000"/>
@@ -19508,7 +19782,7 @@
         </w:tc>
         <w:tc>
           <w:tcPr>
-            <w:tcW w:w="1691" w:type="dxa"/>
+            <w:tcW w:w="1693" w:type="dxa"/>
             <w:tcBorders>
               <w:top w:val="single" w:sz="2" w:space="0" w:color="000000"/>
               <w:left w:val="single" w:sz="2" w:space="0" w:color="000000"/>
@@ -19631,7 +19905,7 @@
         </w:tc>
         <w:tc>
           <w:tcPr>
-            <w:tcW w:w="1673" w:type="dxa"/>
+            <w:tcW w:w="1671" w:type="dxa"/>
             <w:tcBorders>
               <w:top w:val="single" w:sz="2" w:space="0" w:color="000000"/>
               <w:left w:val="single" w:sz="2" w:space="0" w:color="000000"/>
@@ -19689,7 +19963,7 @@
         </w:tc>
         <w:tc>
           <w:tcPr>
-            <w:tcW w:w="1691" w:type="dxa"/>
+            <w:tcW w:w="1693" w:type="dxa"/>
             <w:tcBorders>
               <w:top w:val="single" w:sz="2" w:space="0" w:color="000000"/>
               <w:left w:val="single" w:sz="2" w:space="0" w:color="000000"/>
@@ -19812,7 +20086,7 @@
         </w:tc>
         <w:tc>
           <w:tcPr>
-            <w:tcW w:w="1673" w:type="dxa"/>
+            <w:tcW w:w="1671" w:type="dxa"/>
             <w:tcBorders>
               <w:top w:val="single" w:sz="2" w:space="0" w:color="000000"/>
               <w:left w:val="single" w:sz="2" w:space="0" w:color="000000"/>
@@ -19870,7 +20144,7 @@
         </w:tc>
         <w:tc>
           <w:tcPr>
-            <w:tcW w:w="1691" w:type="dxa"/>
+            <w:tcW w:w="1693" w:type="dxa"/>
             <w:tcBorders>
               <w:top w:val="single" w:sz="2" w:space="0" w:color="000000"/>
               <w:left w:val="single" w:sz="2" w:space="0" w:color="000000"/>
@@ -19919,8 +20193,10 @@
     <w:p>
       <w:pPr>
         <w:pStyle w:val="TextBody"/>
+        <w:widowControl/>
+        <w:bidi w:val="0"/>
         <w:spacing w:before="1" w:after="0"/>
-        <w:ind w:right="1769" w:hanging="0"/>
+        <w:ind w:left="720" w:right="1080" w:hanging="0"/>
         <w:jc w:val="left"/>
         <w:rPr/>
       </w:pPr>
@@ -19937,7 +20213,11 @@
       </w:r>
       <w:r>
         <w:rPr/>
-        <w:t>:</w:t>
+        <w:t xml:space="preserve">: </w:t>
+      </w:r>
+      <w:r>
+        <w:rPr/>
+        <w:t>Se almacenarán los departamentos con los siguientes atributos.</w:t>
       </w:r>
     </w:p>
     <w:p>
@@ -19967,7 +20247,7 @@
         </w:tblBorders>
         <w:tblCellMar>
           <w:top w:w="33" w:type="dxa"/>
-          <w:left w:w="48" w:type="dxa"/>
+          <w:left w:w="46" w:type="dxa"/>
           <w:bottom w:w="33" w:type="dxa"/>
           <w:right w:w="50" w:type="dxa"/>
         </w:tblCellMar>
@@ -19976,9 +20256,9 @@
         <w:gridCol w:w="1691"/>
         <w:gridCol w:w="1674"/>
         <w:gridCol w:w="1674"/>
-        <w:gridCol w:w="1673"/>
+        <w:gridCol w:w="1671"/>
         <w:gridCol w:w="1674"/>
-        <w:gridCol w:w="1691"/>
+        <w:gridCol w:w="1693"/>
       </w:tblGrid>
       <w:tr>
         <w:trPr/>
@@ -20086,7 +20366,7 @@
         </w:tc>
         <w:tc>
           <w:tcPr>
-            <w:tcW w:w="1673" w:type="dxa"/>
+            <w:tcW w:w="1671" w:type="dxa"/>
             <w:tcBorders>
               <w:top w:val="single" w:sz="2" w:space="0" w:color="000000"/>
               <w:left w:val="single" w:sz="2" w:space="0" w:color="000000"/>
@@ -20156,7 +20436,7 @@
         </w:tc>
         <w:tc>
           <w:tcPr>
-            <w:tcW w:w="1691" w:type="dxa"/>
+            <w:tcW w:w="1693" w:type="dxa"/>
             <w:tcBorders>
               <w:top w:val="single" w:sz="2" w:space="0" w:color="000000"/>
               <w:left w:val="single" w:sz="2" w:space="0" w:color="000000"/>
@@ -20280,7 +20560,7 @@
         </w:tc>
         <w:tc>
           <w:tcPr>
-            <w:tcW w:w="1673" w:type="dxa"/>
+            <w:tcW w:w="1671" w:type="dxa"/>
             <w:tcBorders>
               <w:top w:val="single" w:sz="2" w:space="0" w:color="000000"/>
               <w:left w:val="single" w:sz="2" w:space="0" w:color="000000"/>
@@ -20338,7 +20618,7 @@
         </w:tc>
         <w:tc>
           <w:tcPr>
-            <w:tcW w:w="1691" w:type="dxa"/>
+            <w:tcW w:w="1693" w:type="dxa"/>
             <w:tcBorders>
               <w:top w:val="single" w:sz="2" w:space="0" w:color="000000"/>
               <w:left w:val="single" w:sz="2" w:space="0" w:color="000000"/>
@@ -20461,7 +20741,7 @@
         </w:tc>
         <w:tc>
           <w:tcPr>
-            <w:tcW w:w="1673" w:type="dxa"/>
+            <w:tcW w:w="1671" w:type="dxa"/>
             <w:tcBorders>
               <w:top w:val="single" w:sz="2" w:space="0" w:color="000000"/>
               <w:left w:val="single" w:sz="2" w:space="0" w:color="000000"/>
@@ -20519,7 +20799,7 @@
         </w:tc>
         <w:tc>
           <w:tcPr>
-            <w:tcW w:w="1691" w:type="dxa"/>
+            <w:tcW w:w="1693" w:type="dxa"/>
             <w:tcBorders>
               <w:top w:val="single" w:sz="2" w:space="0" w:color="000000"/>
               <w:left w:val="single" w:sz="2" w:space="0" w:color="000000"/>
@@ -20654,7 +20934,7 @@
         </w:tc>
         <w:tc>
           <w:tcPr>
-            <w:tcW w:w="1673" w:type="dxa"/>
+            <w:tcW w:w="1671" w:type="dxa"/>
             <w:tcBorders>
               <w:top w:val="single" w:sz="2" w:space="0" w:color="000000"/>
               <w:left w:val="single" w:sz="2" w:space="0" w:color="000000"/>
@@ -20720,7 +21000,7 @@
         </w:tc>
         <w:tc>
           <w:tcPr>
-            <w:tcW w:w="1691" w:type="dxa"/>
+            <w:tcW w:w="1693" w:type="dxa"/>
             <w:tcBorders>
               <w:top w:val="single" w:sz="2" w:space="0" w:color="000000"/>
               <w:left w:val="single" w:sz="2" w:space="0" w:color="000000"/>
@@ -20804,7 +21084,7 @@
   <w:p>
     <w:pPr>
       <w:pStyle w:val="TextBody"/>
-      <w:spacing w:lineRule="auto" w:line="9"/>
+      <w:spacing w:lineRule="auto" w:line="4"/>
       <w:rPr>
         <w:sz w:val="16"/>
       </w:rPr>
@@ -20824,7 +21104,7 @@
               <wp:positionV relativeFrom="page">
                 <wp:posOffset>9282430</wp:posOffset>
               </wp:positionV>
-              <wp:extent cx="641350" cy="182245"/>
+              <wp:extent cx="642620" cy="183515"/>
               <wp:effectExtent l="0" t="0" r="0" b="0"/>
               <wp:wrapNone/>
               <wp:docPr id="7" name="Text Box 3"/>
@@ -20835,7 +21115,7 @@
                     <wps:spPr>
                       <a:xfrm>
                         <a:off x="0" y="0"/>
-                        <a:ext cx="640800" cy="181440"/>
+                        <a:ext cx="641880" cy="182880"/>
                       </a:xfrm>
                       <a:prstGeom prst="rect">
                         <a:avLst/>
@@ -20891,7 +21171,7 @@
         </mc:Choice>
         <mc:Fallback>
           <w:pict>
-            <v:rect id="shape_0" ID="Text Box 3" stroked="f" style="position:absolute;margin-left:278.65pt;margin-top:730.9pt;width:50.4pt;height:14.25pt;mso-position-horizontal-relative:page;mso-position-vertical-relative:page" wp14:anchorId="4BFB81D4">
+            <v:rect id="shape_0" ID="Text Box 3" stroked="f" style="position:absolute;margin-left:278.65pt;margin-top:730.9pt;width:50.5pt;height:14.35pt;mso-position-horizontal-relative:page;mso-position-vertical-relative:page" wp14:anchorId="4BFB81D4">
               <w10:wrap type="square"/>
               <v:fill o:detectmouseclick="t" on="false"/>
               <v:stroke color="#3465a4" joinstyle="round" endcap="flat"/>
@@ -20939,7 +21219,7 @@
               <wp:positionV relativeFrom="page">
                 <wp:posOffset>9293860</wp:posOffset>
               </wp:positionV>
-              <wp:extent cx="680085" cy="167005"/>
+              <wp:extent cx="681355" cy="168275"/>
               <wp:effectExtent l="0" t="0" r="0" b="0"/>
               <wp:wrapNone/>
               <wp:docPr id="9" name="Text Box 2"/>
@@ -20950,7 +21230,7 @@
                     <wps:spPr>
                       <a:xfrm>
                         <a:off x="0" y="0"/>
-                        <a:ext cx="679320" cy="166320"/>
+                        <a:ext cx="680760" cy="167760"/>
                       </a:xfrm>
                       <a:prstGeom prst="rect">
                         <a:avLst/>
@@ -21000,7 +21280,7 @@
         </mc:Choice>
         <mc:Fallback>
           <w:pict>
-            <v:rect id="shape_0" ID="Text Box 2" stroked="f" style="position:absolute;margin-left:71pt;margin-top:731.8pt;width:53.45pt;height:13.05pt;mso-position-horizontal-relative:page;mso-position-vertical-relative:page" wp14:anchorId="0AB08CDE">
+            <v:rect id="shape_0" ID="Text Box 2" stroked="f" style="position:absolute;margin-left:71pt;margin-top:731.8pt;width:53.55pt;height:13.15pt;mso-position-horizontal-relative:page;mso-position-vertical-relative:page" wp14:anchorId="0AB08CDE">
               <w10:wrap type="square"/>
               <v:fill o:detectmouseclick="t" on="false"/>
               <v:stroke color="#3465a4" joinstyle="round" endcap="flat"/>
@@ -21042,7 +21322,7 @@
               <wp:positionV relativeFrom="page">
                 <wp:posOffset>9293860</wp:posOffset>
               </wp:positionV>
-              <wp:extent cx="843915" cy="167005"/>
+              <wp:extent cx="845185" cy="168275"/>
               <wp:effectExtent l="0" t="0" r="0" b="0"/>
               <wp:wrapNone/>
               <wp:docPr id="11" name="Text Box 1"/>
@@ -21053,7 +21333,7 @@
                     <wps:spPr>
                       <a:xfrm>
                         <a:off x="0" y="0"/>
-                        <a:ext cx="843120" cy="166320"/>
+                        <a:ext cx="844560" cy="167760"/>
                       </a:xfrm>
                       <a:prstGeom prst="rect">
                         <a:avLst/>
@@ -21126,7 +21406,7 @@
         </mc:Choice>
         <mc:Fallback>
           <w:pict>
-            <v:rect id="shape_0" ID="Text Box 1" stroked="f" style="position:absolute;margin-left:470.45pt;margin-top:731.8pt;width:66.35pt;height:13.05pt;mso-position-horizontal-relative:page;mso-position-vertical-relative:page" wp14:anchorId="3218D4E0">
+            <v:rect id="shape_0" ID="Text Box 1" stroked="f" style="position:absolute;margin-left:470.45pt;margin-top:731.8pt;width:66.45pt;height:13.15pt;mso-position-horizontal-relative:page;mso-position-vertical-relative:page" wp14:anchorId="3218D4E0">
               <w10:wrap type="square"/>
               <v:fill o:detectmouseclick="t" on="false"/>
               <v:stroke color="#3465a4" joinstyle="round" endcap="flat"/>
@@ -21204,7 +21484,7 @@
   <w:p>
     <w:pPr>
       <w:pStyle w:val="TextBody"/>
-      <w:spacing w:lineRule="auto" w:line="9"/>
+      <w:spacing w:lineRule="auto" w:line="4"/>
       <w:rPr>
         <w:sz w:val="20"/>
       </w:rPr>
@@ -21224,7 +21504,7 @@
               <wp:positionV relativeFrom="page">
                 <wp:posOffset>457200</wp:posOffset>
               </wp:positionV>
-              <wp:extent cx="5755640" cy="561340"/>
+              <wp:extent cx="5756910" cy="562610"/>
               <wp:effectExtent l="0" t="0" r="0" b="0"/>
               <wp:wrapNone/>
               <wp:docPr id="5" name="Text Box 4"/>
@@ -21235,7 +21515,7 @@
                     <wps:spPr>
                       <a:xfrm>
                         <a:off x="0" y="0"/>
-                        <a:ext cx="5754960" cy="560880"/>
+                        <a:ext cx="5756400" cy="561960"/>
                       </a:xfrm>
                       <a:prstGeom prst="rect">
                         <a:avLst/>
@@ -21468,7 +21748,7 @@
         </mc:Choice>
         <mc:Fallback>
           <w:pict>
-            <v:rect id="shape_0" ID="Text Box 4" stroked="f" style="position:absolute;margin-left:66.25pt;margin-top:36pt;width:453.1pt;height:44.1pt;mso-position-horizontal-relative:page;mso-position-vertical-relative:page" wp14:anchorId="2ED567CA">
+            <v:rect id="shape_0" ID="Text Box 4" stroked="f" style="position:absolute;margin-left:66.25pt;margin-top:36pt;width:453.2pt;height:44.2pt;mso-position-horizontal-relative:page;mso-position-vertical-relative:page" wp14:anchorId="2ED567CA">
               <w10:wrap type="none"/>
               <v:fill o:detectmouseclick="t" on="false"/>
               <v:stroke color="#3465a4" joinstyle="round" endcap="flat"/>
@@ -21953,6 +22233,153 @@
   <w:abstractNum w:abstractNumId="3">
     <w:lvl w:ilvl="0">
       <w:start w:val="1"/>
+      <w:numFmt w:val="bullet"/>
+      <w:lvlText w:val=""/>
+      <w:lvlJc w:val="left"/>
+      <w:pPr>
+        <w:tabs>
+          <w:tab w:val="num" w:pos="1800"/>
+        </w:tabs>
+        <w:ind w:left="1800" w:hanging="360"/>
+      </w:pPr>
+      <w:rPr>
+        <w:rFonts w:ascii="Symbol" w:hAnsi="Symbol" w:cs="Symbol" w:hint="default"/>
+        <w:sz w:val="26"/>
+        <w:rFonts w:cs="OpenSymbol"/>
+      </w:rPr>
+    </w:lvl>
+    <w:lvl w:ilvl="1">
+      <w:start w:val="1"/>
+      <w:numFmt w:val="bullet"/>
+      <w:lvlText w:val="◦"/>
+      <w:lvlJc w:val="left"/>
+      <w:pPr>
+        <w:tabs>
+          <w:tab w:val="num" w:pos="2160"/>
+        </w:tabs>
+        <w:ind w:left="2160" w:hanging="360"/>
+      </w:pPr>
+      <w:rPr>
+        <w:rFonts w:ascii="OpenSymbol" w:hAnsi="OpenSymbol" w:cs="OpenSymbol" w:hint="default"/>
+        <w:rFonts w:cs="OpenSymbol"/>
+      </w:rPr>
+    </w:lvl>
+    <w:lvl w:ilvl="2">
+      <w:start w:val="1"/>
+      <w:numFmt w:val="bullet"/>
+      <w:lvlText w:val="▪"/>
+      <w:lvlJc w:val="left"/>
+      <w:pPr>
+        <w:tabs>
+          <w:tab w:val="num" w:pos="2520"/>
+        </w:tabs>
+        <w:ind w:left="2520" w:hanging="360"/>
+      </w:pPr>
+      <w:rPr>
+        <w:rFonts w:ascii="OpenSymbol" w:hAnsi="OpenSymbol" w:cs="OpenSymbol" w:hint="default"/>
+        <w:rFonts w:cs="OpenSymbol"/>
+      </w:rPr>
+    </w:lvl>
+    <w:lvl w:ilvl="3">
+      <w:start w:val="1"/>
+      <w:numFmt w:val="bullet"/>
+      <w:lvlText w:val=""/>
+      <w:lvlJc w:val="left"/>
+      <w:pPr>
+        <w:tabs>
+          <w:tab w:val="num" w:pos="2880"/>
+        </w:tabs>
+        <w:ind w:left="2880" w:hanging="360"/>
+      </w:pPr>
+      <w:rPr>
+        <w:rFonts w:ascii="Symbol" w:hAnsi="Symbol" w:cs="Symbol" w:hint="default"/>
+        <w:rFonts w:cs="OpenSymbol"/>
+      </w:rPr>
+    </w:lvl>
+    <w:lvl w:ilvl="4">
+      <w:start w:val="1"/>
+      <w:numFmt w:val="bullet"/>
+      <w:lvlText w:val="◦"/>
+      <w:lvlJc w:val="left"/>
+      <w:pPr>
+        <w:tabs>
+          <w:tab w:val="num" w:pos="3240"/>
+        </w:tabs>
+        <w:ind w:left="3240" w:hanging="360"/>
+      </w:pPr>
+      <w:rPr>
+        <w:rFonts w:ascii="OpenSymbol" w:hAnsi="OpenSymbol" w:cs="OpenSymbol" w:hint="default"/>
+        <w:rFonts w:cs="OpenSymbol"/>
+      </w:rPr>
+    </w:lvl>
+    <w:lvl w:ilvl="5">
+      <w:start w:val="1"/>
+      <w:numFmt w:val="bullet"/>
+      <w:lvlText w:val="▪"/>
+      <w:lvlJc w:val="left"/>
+      <w:pPr>
+        <w:tabs>
+          <w:tab w:val="num" w:pos="3600"/>
+        </w:tabs>
+        <w:ind w:left="3600" w:hanging="360"/>
+      </w:pPr>
+      <w:rPr>
+        <w:rFonts w:ascii="OpenSymbol" w:hAnsi="OpenSymbol" w:cs="OpenSymbol" w:hint="default"/>
+        <w:rFonts w:cs="OpenSymbol"/>
+      </w:rPr>
+    </w:lvl>
+    <w:lvl w:ilvl="6">
+      <w:start w:val="1"/>
+      <w:numFmt w:val="bullet"/>
+      <w:lvlText w:val=""/>
+      <w:lvlJc w:val="left"/>
+      <w:pPr>
+        <w:tabs>
+          <w:tab w:val="num" w:pos="3960"/>
+        </w:tabs>
+        <w:ind w:left="3960" w:hanging="360"/>
+      </w:pPr>
+      <w:rPr>
+        <w:rFonts w:ascii="Symbol" w:hAnsi="Symbol" w:cs="Symbol" w:hint="default"/>
+        <w:rFonts w:cs="OpenSymbol"/>
+      </w:rPr>
+    </w:lvl>
+    <w:lvl w:ilvl="7">
+      <w:start w:val="1"/>
+      <w:numFmt w:val="bullet"/>
+      <w:lvlText w:val="◦"/>
+      <w:lvlJc w:val="left"/>
+      <w:pPr>
+        <w:tabs>
+          <w:tab w:val="num" w:pos="4320"/>
+        </w:tabs>
+        <w:ind w:left="4320" w:hanging="360"/>
+      </w:pPr>
+      <w:rPr>
+        <w:rFonts w:ascii="OpenSymbol" w:hAnsi="OpenSymbol" w:cs="OpenSymbol" w:hint="default"/>
+        <w:rFonts w:cs="OpenSymbol"/>
+      </w:rPr>
+    </w:lvl>
+    <w:lvl w:ilvl="8">
+      <w:start w:val="1"/>
+      <w:numFmt w:val="bullet"/>
+      <w:lvlText w:val="▪"/>
+      <w:lvlJc w:val="left"/>
+      <w:pPr>
+        <w:tabs>
+          <w:tab w:val="num" w:pos="4680"/>
+        </w:tabs>
+        <w:ind w:left="4680" w:hanging="360"/>
+      </w:pPr>
+      <w:rPr>
+        <w:rFonts w:ascii="OpenSymbol" w:hAnsi="OpenSymbol" w:cs="OpenSymbol" w:hint="default"/>
+        <w:rFonts w:cs="OpenSymbol"/>
+      </w:rPr>
+    </w:lvl>
+  </w:abstractNum>
+  <w:abstractNum w:abstractNumId="4">
+    <w:lvl w:ilvl="0">
+      <w:start w:val="1"/>
       <w:numFmt w:val="none"/>
       <w:suff w:val="nothing"/>
       <w:lvlText w:val=""/>
@@ -22050,6 +22477,9 @@
   </w:num>
   <w:num w:numId="3">
     <w:abstractNumId w:val="3"/>
+  </w:num>
+  <w:num w:numId="4">
+    <w:abstractNumId w:val="4"/>
   </w:num>
 </w:numbering>
 </file>
@@ -23585,6 +24015,367 @@
       <w:u w:val="none"/>
     </w:rPr>
   </w:style>
+  <w:style w:type="character" w:styleId="ListLabel132">
+    <w:name w:val="ListLabel 132"/>
+    <w:qFormat/>
+    <w:rPr>
+      <w:rFonts w:eastAsia="Times New Roman" w:cs="Times New Roman"/>
+      <w:b/>
+      <w:bCs/>
+      <w:spacing w:val="-3"/>
+      <w:w w:val="99"/>
+      <w:sz w:val="36"/>
+      <w:szCs w:val="36"/>
+      <w:lang w:val="es-ES" w:eastAsia="en-US" w:bidi="ar-SA"/>
+    </w:rPr>
+  </w:style>
+  <w:style w:type="character" w:styleId="ListLabel133">
+    <w:name w:val="ListLabel 133"/>
+    <w:qFormat/>
+    <w:rPr>
+      <w:rFonts w:cs="Times New Roman"/>
+      <w:spacing w:val="-20"/>
+      <w:w w:val="99"/>
+      <w:sz w:val="24"/>
+      <w:szCs w:val="24"/>
+      <w:lang w:val="es-ES" w:eastAsia="en-US" w:bidi="ar-SA"/>
+    </w:rPr>
+  </w:style>
+  <w:style w:type="character" w:styleId="ListLabel134">
+    <w:name w:val="ListLabel 134"/>
+    <w:qFormat/>
+    <w:rPr>
+      <w:rFonts w:cs="Symbol"/>
+      <w:lang w:val="es-ES" w:eastAsia="en-US" w:bidi="ar-SA"/>
+    </w:rPr>
+  </w:style>
+  <w:style w:type="character" w:styleId="ListLabel135">
+    <w:name w:val="ListLabel 135"/>
+    <w:qFormat/>
+    <w:rPr>
+      <w:rFonts w:cs="Symbol"/>
+      <w:lang w:val="es-ES" w:eastAsia="en-US" w:bidi="ar-SA"/>
+    </w:rPr>
+  </w:style>
+  <w:style w:type="character" w:styleId="ListLabel136">
+    <w:name w:val="ListLabel 136"/>
+    <w:qFormat/>
+    <w:rPr>
+      <w:rFonts w:cs="Symbol"/>
+      <w:lang w:val="es-ES" w:eastAsia="en-US" w:bidi="ar-SA"/>
+    </w:rPr>
+  </w:style>
+  <w:style w:type="character" w:styleId="ListLabel137">
+    <w:name w:val="ListLabel 137"/>
+    <w:qFormat/>
+    <w:rPr>
+      <w:rFonts w:cs="Symbol"/>
+      <w:lang w:val="es-ES" w:eastAsia="en-US" w:bidi="ar-SA"/>
+    </w:rPr>
+  </w:style>
+  <w:style w:type="character" w:styleId="ListLabel138">
+    <w:name w:val="ListLabel 138"/>
+    <w:qFormat/>
+    <w:rPr>
+      <w:rFonts w:cs="Symbol"/>
+      <w:lang w:val="es-ES" w:eastAsia="en-US" w:bidi="ar-SA"/>
+    </w:rPr>
+  </w:style>
+  <w:style w:type="character" w:styleId="ListLabel139">
+    <w:name w:val="ListLabel 139"/>
+    <w:qFormat/>
+    <w:rPr>
+      <w:rFonts w:cs="Symbol"/>
+      <w:lang w:val="es-ES" w:eastAsia="en-US" w:bidi="ar-SA"/>
+    </w:rPr>
+  </w:style>
+  <w:style w:type="character" w:styleId="ListLabel140">
+    <w:name w:val="ListLabel 140"/>
+    <w:qFormat/>
+    <w:rPr>
+      <w:rFonts w:cs="Symbol"/>
+      <w:lang w:val="es-ES" w:eastAsia="en-US" w:bidi="ar-SA"/>
+    </w:rPr>
+  </w:style>
+  <w:style w:type="character" w:styleId="ListLabel141">
+    <w:name w:val="ListLabel 141"/>
+    <w:qFormat/>
+    <w:rPr>
+      <w:u w:val="none"/>
+    </w:rPr>
+  </w:style>
+  <w:style w:type="character" w:styleId="ListLabel142">
+    <w:name w:val="ListLabel 142"/>
+    <w:qFormat/>
+    <w:rPr>
+      <w:u w:val="none"/>
+    </w:rPr>
+  </w:style>
+  <w:style w:type="character" w:styleId="ListLabel143">
+    <w:name w:val="ListLabel 143"/>
+    <w:qFormat/>
+    <w:rPr>
+      <w:u w:val="none"/>
+    </w:rPr>
+  </w:style>
+  <w:style w:type="character" w:styleId="ListLabel144">
+    <w:name w:val="ListLabel 144"/>
+    <w:qFormat/>
+    <w:rPr>
+      <w:u w:val="none"/>
+    </w:rPr>
+  </w:style>
+  <w:style w:type="character" w:styleId="ListLabel145">
+    <w:name w:val="ListLabel 145"/>
+    <w:qFormat/>
+    <w:rPr>
+      <w:u w:val="none"/>
+    </w:rPr>
+  </w:style>
+  <w:style w:type="character" w:styleId="ListLabel146">
+    <w:name w:val="ListLabel 146"/>
+    <w:qFormat/>
+    <w:rPr>
+      <w:u w:val="none"/>
+    </w:rPr>
+  </w:style>
+  <w:style w:type="character" w:styleId="ListLabel147">
+    <w:name w:val="ListLabel 147"/>
+    <w:qFormat/>
+    <w:rPr>
+      <w:u w:val="none"/>
+    </w:rPr>
+  </w:style>
+  <w:style w:type="character" w:styleId="ListLabel148">
+    <w:name w:val="ListLabel 148"/>
+    <w:qFormat/>
+    <w:rPr>
+      <w:u w:val="none"/>
+    </w:rPr>
+  </w:style>
+  <w:style w:type="character" w:styleId="ListLabel149">
+    <w:name w:val="ListLabel 149"/>
+    <w:qFormat/>
+    <w:rPr>
+      <w:u w:val="none"/>
+    </w:rPr>
+  </w:style>
+  <w:style w:type="character" w:styleId="Bullets">
+    <w:name w:val="Bullets"/>
+    <w:qFormat/>
+    <w:rPr>
+      <w:rFonts w:ascii="OpenSymbol" w:hAnsi="OpenSymbol" w:eastAsia="OpenSymbol" w:cs="OpenSymbol"/>
+    </w:rPr>
+  </w:style>
+  <w:style w:type="character" w:styleId="ListLabel150">
+    <w:name w:val="ListLabel 150"/>
+    <w:qFormat/>
+    <w:rPr>
+      <w:rFonts w:eastAsia="Times New Roman" w:cs="Times New Roman"/>
+      <w:b/>
+      <w:bCs/>
+      <w:spacing w:val="-3"/>
+      <w:w w:val="99"/>
+      <w:sz w:val="36"/>
+      <w:szCs w:val="36"/>
+      <w:lang w:val="es-ES" w:eastAsia="en-US" w:bidi="ar-SA"/>
+    </w:rPr>
+  </w:style>
+  <w:style w:type="character" w:styleId="ListLabel151">
+    <w:name w:val="ListLabel 151"/>
+    <w:qFormat/>
+    <w:rPr>
+      <w:rFonts w:cs="Times New Roman"/>
+      <w:spacing w:val="-20"/>
+      <w:w w:val="99"/>
+      <w:sz w:val="24"/>
+      <w:szCs w:val="24"/>
+      <w:lang w:val="es-ES" w:eastAsia="en-US" w:bidi="ar-SA"/>
+    </w:rPr>
+  </w:style>
+  <w:style w:type="character" w:styleId="ListLabel152">
+    <w:name w:val="ListLabel 152"/>
+    <w:qFormat/>
+    <w:rPr>
+      <w:rFonts w:cs="Symbol"/>
+      <w:lang w:val="es-ES" w:eastAsia="en-US" w:bidi="ar-SA"/>
+    </w:rPr>
+  </w:style>
+  <w:style w:type="character" w:styleId="ListLabel153">
+    <w:name w:val="ListLabel 153"/>
+    <w:qFormat/>
+    <w:rPr>
+      <w:rFonts w:cs="Symbol"/>
+      <w:lang w:val="es-ES" w:eastAsia="en-US" w:bidi="ar-SA"/>
+    </w:rPr>
+  </w:style>
+  <w:style w:type="character" w:styleId="ListLabel154">
+    <w:name w:val="ListLabel 154"/>
+    <w:qFormat/>
+    <w:rPr>
+      <w:rFonts w:cs="Symbol"/>
+      <w:lang w:val="es-ES" w:eastAsia="en-US" w:bidi="ar-SA"/>
+    </w:rPr>
+  </w:style>
+  <w:style w:type="character" w:styleId="ListLabel155">
+    <w:name w:val="ListLabel 155"/>
+    <w:qFormat/>
+    <w:rPr>
+      <w:rFonts w:cs="Symbol"/>
+      <w:lang w:val="es-ES" w:eastAsia="en-US" w:bidi="ar-SA"/>
+    </w:rPr>
+  </w:style>
+  <w:style w:type="character" w:styleId="ListLabel156">
+    <w:name w:val="ListLabel 156"/>
+    <w:qFormat/>
+    <w:rPr>
+      <w:rFonts w:cs="Symbol"/>
+      <w:lang w:val="es-ES" w:eastAsia="en-US" w:bidi="ar-SA"/>
+    </w:rPr>
+  </w:style>
+  <w:style w:type="character" w:styleId="ListLabel157">
+    <w:name w:val="ListLabel 157"/>
+    <w:qFormat/>
+    <w:rPr>
+      <w:rFonts w:cs="Symbol"/>
+      <w:lang w:val="es-ES" w:eastAsia="en-US" w:bidi="ar-SA"/>
+    </w:rPr>
+  </w:style>
+  <w:style w:type="character" w:styleId="ListLabel158">
+    <w:name w:val="ListLabel 158"/>
+    <w:qFormat/>
+    <w:rPr>
+      <w:rFonts w:cs="Symbol"/>
+      <w:lang w:val="es-ES" w:eastAsia="en-US" w:bidi="ar-SA"/>
+    </w:rPr>
+  </w:style>
+  <w:style w:type="character" w:styleId="ListLabel159">
+    <w:name w:val="ListLabel 159"/>
+    <w:qFormat/>
+    <w:rPr>
+      <w:u w:val="none"/>
+    </w:rPr>
+  </w:style>
+  <w:style w:type="character" w:styleId="ListLabel160">
+    <w:name w:val="ListLabel 160"/>
+    <w:qFormat/>
+    <w:rPr>
+      <w:u w:val="none"/>
+    </w:rPr>
+  </w:style>
+  <w:style w:type="character" w:styleId="ListLabel161">
+    <w:name w:val="ListLabel 161"/>
+    <w:qFormat/>
+    <w:rPr>
+      <w:u w:val="none"/>
+    </w:rPr>
+  </w:style>
+  <w:style w:type="character" w:styleId="ListLabel162">
+    <w:name w:val="ListLabel 162"/>
+    <w:qFormat/>
+    <w:rPr>
+      <w:u w:val="none"/>
+    </w:rPr>
+  </w:style>
+  <w:style w:type="character" w:styleId="ListLabel163">
+    <w:name w:val="ListLabel 163"/>
+    <w:qFormat/>
+    <w:rPr>
+      <w:u w:val="none"/>
+    </w:rPr>
+  </w:style>
+  <w:style w:type="character" w:styleId="ListLabel164">
+    <w:name w:val="ListLabel 164"/>
+    <w:qFormat/>
+    <w:rPr>
+      <w:u w:val="none"/>
+    </w:rPr>
+  </w:style>
+  <w:style w:type="character" w:styleId="ListLabel165">
+    <w:name w:val="ListLabel 165"/>
+    <w:qFormat/>
+    <w:rPr>
+      <w:u w:val="none"/>
+    </w:rPr>
+  </w:style>
+  <w:style w:type="character" w:styleId="ListLabel166">
+    <w:name w:val="ListLabel 166"/>
+    <w:qFormat/>
+    <w:rPr>
+      <w:u w:val="none"/>
+    </w:rPr>
+  </w:style>
+  <w:style w:type="character" w:styleId="ListLabel167">
+    <w:name w:val="ListLabel 167"/>
+    <w:qFormat/>
+    <w:rPr>
+      <w:u w:val="none"/>
+    </w:rPr>
+  </w:style>
+  <w:style w:type="character" w:styleId="ListLabel168">
+    <w:name w:val="ListLabel 168"/>
+    <w:qFormat/>
+    <w:rPr>
+      <w:rFonts w:cs="OpenSymbol"/>
+      <w:sz w:val="26"/>
+    </w:rPr>
+  </w:style>
+  <w:style w:type="character" w:styleId="ListLabel169">
+    <w:name w:val="ListLabel 169"/>
+    <w:qFormat/>
+    <w:rPr>
+      <w:rFonts w:cs="OpenSymbol"/>
+    </w:rPr>
+  </w:style>
+  <w:style w:type="character" w:styleId="ListLabel170">
+    <w:name w:val="ListLabel 170"/>
+    <w:qFormat/>
+    <w:rPr>
+      <w:rFonts w:cs="OpenSymbol"/>
+    </w:rPr>
+  </w:style>
+  <w:style w:type="character" w:styleId="ListLabel171">
+    <w:name w:val="ListLabel 171"/>
+    <w:qFormat/>
+    <w:rPr>
+      <w:rFonts w:cs="OpenSymbol"/>
+    </w:rPr>
+  </w:style>
+  <w:style w:type="character" w:styleId="ListLabel172">
+    <w:name w:val="ListLabel 172"/>
+    <w:qFormat/>
+    <w:rPr>
+      <w:rFonts w:cs="OpenSymbol"/>
+    </w:rPr>
+  </w:style>
+  <w:style w:type="character" w:styleId="ListLabel173">
+    <w:name w:val="ListLabel 173"/>
+    <w:qFormat/>
+    <w:rPr>
+      <w:rFonts w:cs="OpenSymbol"/>
+    </w:rPr>
+  </w:style>
+  <w:style w:type="character" w:styleId="ListLabel174">
+    <w:name w:val="ListLabel 174"/>
+    <w:qFormat/>
+    <w:rPr>
+      <w:rFonts w:cs="OpenSymbol"/>
+    </w:rPr>
+  </w:style>
+  <w:style w:type="character" w:styleId="ListLabel175">
+    <w:name w:val="ListLabel 175"/>
+    <w:qFormat/>
+    <w:rPr>
+      <w:rFonts w:cs="OpenSymbol"/>
+    </w:rPr>
+  </w:style>
+  <w:style w:type="character" w:styleId="ListLabel176">
+    <w:name w:val="ListLabel 176"/>
+    <w:qFormat/>
+    <w:rPr>
+      <w:rFonts w:cs="OpenSymbol"/>
+    </w:rPr>
+  </w:style>
   <w:style w:type="paragraph" w:styleId="Heading">
     <w:name w:val="Heading"/>
     <w:basedOn w:val="Normal"/>

</xml_diff>